<commit_message>
metadata, title page and main text document for Ecology Letters submission
</commit_message>
<xml_diff>
--- a/doc/Main text.docx
+++ b/doc/Main text.docx
@@ -84,10 +84,7 @@
         <w:t xml:space="preserve"> which are </w:t>
       </w:r>
       <w:r>
-        <w:t>especially</w:t>
-      </w:r>
-      <w:r>
-        <w:t xml:space="preserve"> responsive to </w:t>
+        <w:t xml:space="preserve">responsive to </w:t>
       </w:r>
       <w:r>
         <w:t>climate change</w:t>
@@ -135,7 +132,7 @@
         <w:rPr>
           <w:rFonts w:cstheme="minorHAnsi"/>
         </w:rPr>
-        <w:t>strategies and their phenology</w:t>
+        <w:t>strategies and phenology</w:t>
       </w:r>
       <w:r>
         <w:rPr>
@@ -413,19 +410,7 @@
         <w:rPr>
           <w:rFonts w:cstheme="minorHAnsi"/>
         </w:rPr>
-        <w:t xml:space="preserve">few studies have focused on </w:t>
-      </w:r>
-      <w:r>
-        <w:rPr>
-          <w:rFonts w:cstheme="minorHAnsi"/>
-        </w:rPr>
-        <w:t xml:space="preserve">seed </w:t>
-      </w:r>
-      <w:r>
-        <w:rPr>
-          <w:rFonts w:cstheme="minorHAnsi"/>
-        </w:rPr>
-        <w:t>germination phenology</w:t>
+        <w:t>few studies have focused on germination phenology</w:t>
       </w:r>
       <w:r>
         <w:rPr>
@@ -470,7 +455,7 @@
           <w:rFonts w:cstheme="minorHAnsi"/>
           <w:bCs/>
         </w:rPr>
-        <w:t xml:space="preserve"> plant regeneration </w:t>
+        <w:t xml:space="preserve"> regeneration </w:t>
       </w:r>
       <w:r>
         <w:rPr>
@@ -792,7 +777,19 @@
         <w:rPr>
           <w:rFonts w:cstheme="minorHAnsi"/>
         </w:rPr>
-        <w:t xml:space="preserve">ermination timing </w:t>
+        <w:t xml:space="preserve">ermination </w:t>
+      </w:r>
+      <w:r>
+        <w:rPr>
+          <w:rFonts w:cstheme="minorHAnsi"/>
+        </w:rPr>
+        <w:t>phenology</w:t>
+      </w:r>
+      <w:r>
+        <w:rPr>
+          <w:rFonts w:cstheme="minorHAnsi"/>
+        </w:rPr>
+        <w:t xml:space="preserve"> </w:t>
       </w:r>
       <w:r>
         <w:rPr>
@@ -975,7 +972,7 @@
           <w:rFonts w:cstheme="minorHAnsi"/>
           <w:bCs/>
         </w:rPr>
-        <w:t xml:space="preserve"> adaptations of plants </w:t>
+        <w:t xml:space="preserve"> adaptations </w:t>
       </w:r>
       <w:r>
         <w:rPr>
@@ -1272,14 +1269,14 @@
           <w:rFonts w:cstheme="minorHAnsi"/>
           <w:bCs/>
         </w:rPr>
-        <w:t xml:space="preserve">Seed </w:t>
+        <w:t>Germination</w:t>
       </w:r>
       <w:r>
         <w:rPr>
           <w:rFonts w:cstheme="minorHAnsi"/>
           <w:bCs/>
         </w:rPr>
-        <w:t xml:space="preserve">germination phenology </w:t>
+        <w:t xml:space="preserve"> phenology </w:t>
       </w:r>
       <w:r>
         <w:rPr>
@@ -1430,7 +1427,14 @@
           <w:rFonts w:cstheme="minorHAnsi"/>
           <w:bCs/>
         </w:rPr>
-        <w:t xml:space="preserve">timing </w:t>
+        <w:t>phenology</w:t>
+      </w:r>
+      <w:r>
+        <w:rPr>
+          <w:rFonts w:cstheme="minorHAnsi"/>
+          <w:bCs/>
+        </w:rPr>
+        <w:t xml:space="preserve"> </w:t>
       </w:r>
       <w:r>
         <w:rPr>
@@ -1965,7 +1969,7 @@
         <w:rPr>
           <w:rFonts w:cstheme="minorHAnsi"/>
         </w:rPr>
-        <w:t xml:space="preserve">and it is </w:t>
+        <w:t xml:space="preserve">and </w:t>
       </w:r>
       <w:r>
         <w:rPr>
@@ -2038,48 +2042,176 @@
           <w:color w:val="000000"/>
           <w:lang w:eastAsia="ca-ES"/>
         </w:rPr>
-        <w:t xml:space="preserve">(Baskin and Baskin, 2014; </w:t>
-      </w:r>
-      <w:r>
-        <w:rPr>
-          <w:rFonts w:eastAsia="Times New Roman" w:cstheme="minorHAnsi"/>
-          <w:noProof/>
-          <w:color w:val="000000"/>
-          <w:lang w:eastAsia="ca-ES"/>
+        <w:t xml:space="preserve">(Baskin and Baskin, 2014; Fernández-Pascual </w:t>
+      </w:r>
+      <w:r>
+        <w:rPr>
+          <w:rFonts w:eastAsia="Times New Roman" w:cstheme="minorHAnsi"/>
+          <w:i/>
+          <w:noProof/>
+          <w:color w:val="000000"/>
+          <w:lang w:eastAsia="ca-ES"/>
+        </w:rPr>
+        <w:t>et al.</w:t>
+      </w:r>
+      <w:r>
+        <w:rPr>
+          <w:rFonts w:eastAsia="Times New Roman" w:cstheme="minorHAnsi"/>
+          <w:noProof/>
+          <w:color w:val="000000"/>
+          <w:lang w:eastAsia="ca-ES"/>
+        </w:rPr>
+        <w:t>, 2021)</w:t>
+      </w:r>
+      <w:r>
+        <w:rPr>
+          <w:rFonts w:eastAsia="Times New Roman" w:cstheme="minorHAnsi"/>
+          <w:color w:val="000000"/>
+          <w:lang w:eastAsia="ca-ES"/>
+        </w:rPr>
+        <w:fldChar w:fldCharType="end"/>
+      </w:r>
+      <w:r>
+        <w:rPr>
+          <w:rFonts w:cstheme="minorHAnsi"/>
+        </w:rPr>
+        <w:t xml:space="preserve">. </w:t>
+      </w:r>
+      <w:r>
+        <w:rPr>
+          <w:rFonts w:cstheme="minorHAnsi"/>
+          <w:lang w:val="en-US"/>
+        </w:rPr>
+        <w:t xml:space="preserve">The cold-wet stratification </w:t>
+      </w:r>
+      <w:r>
+        <w:rPr>
+          <w:rFonts w:cstheme="minorHAnsi"/>
+          <w:lang w:val="en-US"/>
+        </w:rPr>
+        <w:t>has</w:t>
+      </w:r>
+      <w:r>
+        <w:rPr>
+          <w:rFonts w:cstheme="minorHAnsi"/>
+          <w:lang w:val="en-US"/>
+        </w:rPr>
+        <w:t xml:space="preserve"> dormancy-alleviating properties and it is assumed to </w:t>
+      </w:r>
+      <w:r>
+        <w:rPr>
+          <w:rFonts w:cstheme="minorHAnsi"/>
+          <w:lang w:val="en-US"/>
         </w:rPr>
         <w:lastRenderedPageBreak/>
-        <w:t xml:space="preserve">Fernández-Pascual </w:t>
-      </w:r>
-      <w:r>
-        <w:rPr>
-          <w:rFonts w:eastAsia="Times New Roman" w:cstheme="minorHAnsi"/>
+        <w:t>happen under snow</w:t>
+      </w:r>
+      <w:r>
+        <w:rPr>
+          <w:rFonts w:cstheme="minorHAnsi"/>
+          <w:lang w:val="en-US"/>
+        </w:rPr>
+        <w:t xml:space="preserve">, </w:t>
+      </w:r>
+      <w:r>
+        <w:rPr>
+          <w:rFonts w:cstheme="minorHAnsi"/>
+          <w:lang w:val="en-US"/>
+        </w:rPr>
+        <w:t xml:space="preserve">which additionally provides thermal insulation </w:t>
+      </w:r>
+      <w:r>
+        <w:rPr>
+          <w:rFonts w:cstheme="minorHAnsi"/>
+          <w:lang w:val="en-US"/>
+        </w:rPr>
+        <w:t>from</w:t>
+      </w:r>
+      <w:r>
+        <w:rPr>
+          <w:rFonts w:cstheme="minorHAnsi"/>
+          <w:lang w:val="en-US"/>
+        </w:rPr>
+        <w:t xml:space="preserve"> </w:t>
+      </w:r>
+      <w:r>
+        <w:rPr>
+          <w:rFonts w:cstheme="minorHAnsi"/>
+          <w:lang w:val="en-US"/>
+        </w:rPr>
+        <w:t xml:space="preserve">freeze-thaw </w:t>
+      </w:r>
+      <w:r>
+        <w:rPr>
+          <w:rFonts w:cstheme="minorHAnsi"/>
+          <w:lang w:val="en-US"/>
+        </w:rPr>
+        <w:t xml:space="preserve">winter </w:t>
+      </w:r>
+      <w:r>
+        <w:rPr>
+          <w:rFonts w:cstheme="minorHAnsi"/>
+          <w:lang w:val="en-US"/>
+        </w:rPr>
+        <w:t xml:space="preserve">events </w:t>
+      </w:r>
+      <w:r>
+        <w:rPr>
+          <w:rFonts w:cstheme="minorHAnsi"/>
+          <w:lang w:val="en-US"/>
+        </w:rPr>
+        <w:fldChar w:fldCharType="begin" w:fldLock="1"/>
+      </w:r>
+      <w:r>
+        <w:rPr>
+          <w:rFonts w:cstheme="minorHAnsi"/>
+          <w:lang w:val="en-US"/>
+        </w:rPr>
+        <w:instrText>ADDIN CSL_CITATION {"citationItems":[{"id":"ITEM-1","itemData":{"DOI":"10.2136/sssaj2003.1629","ISSN":"0361-5995","abstract":"We measured deciduous forest soil temperatures under control (unmanipulated) and snow-free (where snow is manually removed) conditions for four winters (at threes soils depths) to determine effects of a snow cover reduction such as may occur as a result of clmated change on Vermont forest soils. The four winters we studid were characterized as \"cold and snowy\", \"warm with low snow\", \"cold with low snow\", and \" cool with low snow.\" Snowpfree soils were colder than controls at 5- and 15- cem depth for all years, and at all depths in the two cold winters. soil termal variability generally decreased wit both increased snow cover and soil depth. The effect of snow cover on soil freeze-thaw events was highly dependent on both the depth of snow and the soil temperature. Snow kept the soils warm and reduced soil temperatue variability, but often this caused soil to remain near 0 C, resultiing in more freeze thoaw events under snow at one or more soil depths. During the \"cold snowy\" winter, soils under snow had daily averages consistently &gt; 0C, whereas snow-free soil temperatures commonly dropped below -3C. During the \"warm\" year, temperatures of soil under snow were often lower than those of snow-ree soils. The warmer winter resulted in less snow cover to insulate soil from freezing in the biologically active top 30 cm. The possible consequences of increased soil freezing include more root mortality and nutrient loss, which would potentially alter ecosystem dynamics, decrease productiviryt of some tree species, and increase sugar male (Acer saccharum Marshall) mortality in norther nardwood forests.","author":[{"dropping-particle":"","family":"Decker","given":"K.L.M.","non-dropping-particle":"","parse-names":false,"suffix":""},{"dropping-particle":"","family":"Wang","given":"D.","non-dropping-particle":"","parse-names":false,"suffix":""},{"dropping-particle":"","family":"Waite","given":"C.","non-dropping-particle":"","parse-names":false,"suffix":""},{"dropping-particle":"","family":"Scherbatskoy","given":"T.","non-dropping-particle":"","parse-names":false,"suffix":""}],"container-title":"Soil Science Society of America Journal","id":"ITEM-1","issue":"5","issued":{"date-parts":[["2003"]]},"page":"1629-1629","title":"Snow Removal and Ambient Air Temperature Effects of Forest Soil Temperatures in Northern Vermont","type":"article-journal","volume":"67"},"uris":["http://www.mendeley.com/documents/?uuid=d8b54596-fa61-4cb6-a839-0a9fd9657178"]}],"mendeley":{"formattedCitation":"(Decker &lt;i&gt;et al.&lt;/i&gt;, 2003)","plainTextFormattedCitation":"(Decker et al., 2003)","previouslyFormattedCitation":"(Decker &lt;i&gt;et al.&lt;/i&gt;, 2003)"},"properties":{"noteIndex":0},"schema":"https://github.com/citation-style-language/schema/raw/master/csl-citation.json"}</w:instrText>
+      </w:r>
+      <w:r>
+        <w:rPr>
+          <w:rFonts w:cstheme="minorHAnsi"/>
+          <w:lang w:val="en-US"/>
+        </w:rPr>
+        <w:fldChar w:fldCharType="separate"/>
+      </w:r>
+      <w:r>
+        <w:rPr>
+          <w:rFonts w:cstheme="minorHAnsi"/>
+          <w:noProof/>
+          <w:lang w:val="en-US"/>
+        </w:rPr>
+        <w:t xml:space="preserve">(Decker </w:t>
+      </w:r>
+      <w:r>
+        <w:rPr>
+          <w:rFonts w:cstheme="minorHAnsi"/>
           <w:i/>
           <w:noProof/>
-          <w:color w:val="000000"/>
-          <w:lang w:eastAsia="ca-ES"/>
+          <w:lang w:val="en-US"/>
         </w:rPr>
         <w:t>et al.</w:t>
       </w:r>
       <w:r>
         <w:rPr>
-          <w:rFonts w:eastAsia="Times New Roman" w:cstheme="minorHAnsi"/>
-          <w:noProof/>
-          <w:color w:val="000000"/>
-          <w:lang w:eastAsia="ca-ES"/>
-        </w:rPr>
-        <w:t>, 2021)</w:t>
-      </w:r>
-      <w:r>
-        <w:rPr>
-          <w:rFonts w:eastAsia="Times New Roman" w:cstheme="minorHAnsi"/>
-          <w:color w:val="000000"/>
-          <w:lang w:eastAsia="ca-ES"/>
+          <w:rFonts w:cstheme="minorHAnsi"/>
+          <w:noProof/>
+          <w:lang w:val="en-US"/>
+        </w:rPr>
+        <w:t>, 2003)</w:t>
+      </w:r>
+      <w:r>
+        <w:rPr>
+          <w:rFonts w:cstheme="minorHAnsi"/>
+          <w:lang w:val="en-US"/>
         </w:rPr>
         <w:fldChar w:fldCharType="end"/>
       </w:r>
       <w:r>
         <w:rPr>
           <w:rFonts w:cstheme="minorHAnsi"/>
+          <w:lang w:val="en-US"/>
         </w:rPr>
         <w:t xml:space="preserve">. </w:t>
       </w:r>
@@ -2088,326 +2220,196 @@
           <w:rFonts w:cstheme="minorHAnsi"/>
           <w:lang w:val="en-US"/>
         </w:rPr>
-        <w:t xml:space="preserve">The cold-wet stratification </w:t>
+        <w:t xml:space="preserve">Post-winter germination has been strongly </w:t>
       </w:r>
       <w:r>
         <w:rPr>
           <w:rFonts w:cstheme="minorHAnsi"/>
           <w:lang w:val="en-US"/>
         </w:rPr>
-        <w:t>has</w:t>
+        <w:t>influenced</w:t>
       </w:r>
       <w:r>
         <w:rPr>
           <w:rFonts w:cstheme="minorHAnsi"/>
           <w:lang w:val="en-US"/>
         </w:rPr>
-        <w:t xml:space="preserve"> dormancy-alleviating properties and it is assumed to happen under snow</w:t>
+        <w:t xml:space="preserve"> by </w:t>
       </w:r>
       <w:r>
         <w:rPr>
           <w:rFonts w:cstheme="minorHAnsi"/>
           <w:lang w:val="en-US"/>
         </w:rPr>
+        <w:t xml:space="preserve">snow manipulation experiments </w:t>
+      </w:r>
+      <w:r>
+        <w:rPr>
+          <w:rFonts w:cstheme="minorHAnsi"/>
+          <w:lang w:val="en-US"/>
+        </w:rPr>
+        <w:fldChar w:fldCharType="begin" w:fldLock="1"/>
+      </w:r>
+      <w:r>
+        <w:rPr>
+          <w:rFonts w:cstheme="minorHAnsi"/>
+          <w:lang w:val="en-US"/>
+        </w:rPr>
+        <w:instrText>ADDIN CSL_CITATION {"citationItems":[{"id":"ITEM-1","itemData":{"DOI":"10.3354/cr01237","ISSN":"16161572","abstract":"Climate change is leading to increased temperatures globally, which may be especially pronounced in cold-temperate regions. During winter, this may cause changes to thermal insulation provided by snow cover to the ground and lead to altered soil and litter layer temperature regimes, affecting plant regeneration and species' ranges through frost damage. I investigated the effects of changing snow cover and litter temperature regimes on post-winter seed germination of 3 cold-temperate tree species, using snow manipulation and passive warming approaches. Snow manipulation and passive warming led to modest but complex changes in litter layer temperature regimes and caused responses in post-winter seed germination, increasing or remaining constant depending on species and treatment. Despite the modest differences in snow cover and litter temperature among treatments, post-winter seed germination varied up to 3-fold. The results suggest that tree seeds may be susceptible to modest changes in winter conditions as expected in the intermediate term under climate change and may be affecting future forest regeneration and species composition. The mechanisms underlying the observed seed germination response are currently unknown, but possible hypotheses are presented. If confirmed, these mechanisms may be involved in the re-assembly of future species-habitat relationships and control of species' biogeographic ranges. © Inter-Research 2014.","author":[{"dropping-particle":"","family":"Drescher","given":"Michael","non-dropping-particle":"","parse-names":false,"suffix":""}],"container-title":"Climate Research","id":"ITEM-1","issue":"3","issued":{"date-parts":[["2014"]]},"page":"175-186","title":"Snow cover manipulations and passive warming affect post-winter seed germination: A case study of three cold-temperate tree species","type":"article-journal","volume":"60"},"uris":["http://www.mendeley.com/documents/?uuid=cc70d834-7ea5-445f-85db-21281ceddd0b"]},{"id":"ITEM-2","itemData":{"DOI":"10.1111/j.1600-0706.2012.20642.x","ISSN":"00301299","abstract":"Projections of future climate suggest increases in global temperatures that are especially pronounced in winter in cold-temperate regions. Thermal insulation provided by snow cover to litter, soil, and overwintering plants will likely be affected by changing winter temperatures and might influence future species composition and ranges. We investigated effects of changing snow cover on seed germination and sapling survival of several cold-temperate tree species using a snow manipulation approach. Post-winter seed germination increased or decreased with increasing snow cover, depending on species; decreased seed germination was found in species that characteristically disperse seed in summer or fall months prior to snowfall. Post-winter sapling survival increased with increasing snow cover for all species, though some species benefitted more from increased snow cover than others. Sapling mortality was associated with root exposure, suggesting the possibility that soil frost heaving could be an important mechanism for observed effects. Our results suggest that altered snow regimes may cause re-assembly of current species habitat relationships and may drive changes in species' biogeographic range. However, local snow regimes also vary with associated vegetation cover and topography, suggesting that species distribution patterns may be strongly influenced by spatial heterogeneity in snow regimes and complicating future projections. © 2012 The Authors. Oikos © 2012 Nordic Society Oikos.","author":[{"dropping-particle":"","family":"Drescher","given":"Michael","non-dropping-particle":"","parse-names":false,"suffix":""},{"dropping-particle":"","family":"Thomas","given":"Sean C.","non-dropping-particle":"","parse-names":false,"suffix":""}],"container-title":"Oikos","id":"ITEM-2","issue":"4","issued":{"date-parts":[["2013"]]},"page":"541-554","title":"Snow cover manipulations alter survival of early life stages of cold-temperate tree species","type":"article-journal","volume":"122"},"uris":["http://www.mendeley.com/documents/?uuid=3649a6e0-279a-4dd8-b07f-f9da0c4462ab"]}],"mendeley":{"formattedCitation":"(Drescher and Thomas, 2013; Drescher, 2014)","plainTextFormattedCitation":"(Drescher and Thomas, 2013; Drescher, 2014)","previouslyFormattedCitation":"(Drescher and Thomas, 2013; Drescher, 2014)"},"properties":{"noteIndex":0},"schema":"https://github.com/citation-style-language/schema/raw/master/csl-citation.json"}</w:instrText>
+      </w:r>
+      <w:r>
+        <w:rPr>
+          <w:rFonts w:cstheme="minorHAnsi"/>
+          <w:lang w:val="en-US"/>
+        </w:rPr>
+        <w:fldChar w:fldCharType="separate"/>
+      </w:r>
+      <w:r>
+        <w:rPr>
+          <w:rFonts w:cstheme="minorHAnsi"/>
+          <w:noProof/>
+          <w:lang w:val="en-US"/>
+        </w:rPr>
+        <w:t>(Drescher and Thomas, 2013; Drescher, 2014)</w:t>
+      </w:r>
+      <w:r>
+        <w:rPr>
+          <w:rFonts w:cstheme="minorHAnsi"/>
+          <w:lang w:val="en-US"/>
+        </w:rPr>
+        <w:fldChar w:fldCharType="end"/>
+      </w:r>
+      <w:r>
+        <w:rPr>
+          <w:rFonts w:cstheme="minorHAnsi"/>
+          <w:lang w:val="en-US"/>
+        </w:rPr>
+        <w:t xml:space="preserve"> possibly because w</w:t>
+      </w:r>
+      <w:r>
+        <w:rPr>
+          <w:rFonts w:cstheme="minorHAnsi"/>
+          <w:lang w:val="en-US"/>
+        </w:rPr>
+        <w:t>ithout snow protection, temperatures drop below zero and t</w:t>
+      </w:r>
+      <w:r>
+        <w:rPr>
+          <w:rFonts w:cstheme="minorHAnsi"/>
+          <w:lang w:val="en-US"/>
+        </w:rPr>
+        <w:t>he development of freezing tolerance ha</w:t>
+      </w:r>
+      <w:r>
+        <w:rPr>
+          <w:rFonts w:cstheme="minorHAnsi"/>
+          <w:lang w:val="en-US"/>
+        </w:rPr>
+        <w:t>s</w:t>
+      </w:r>
+      <w:r>
+        <w:rPr>
+          <w:rFonts w:cstheme="minorHAnsi"/>
+          <w:lang w:val="en-US"/>
+        </w:rPr>
+        <w:t xml:space="preserve"> a potential fitness cost for species </w:t>
+      </w:r>
+      <w:r>
+        <w:rPr>
+          <w:rFonts w:cstheme="minorHAnsi"/>
+          <w:lang w:val="en-US"/>
+        </w:rPr>
+        <w:fldChar w:fldCharType="begin" w:fldLock="1"/>
+      </w:r>
+      <w:r>
+        <w:rPr>
+          <w:rFonts w:cstheme="minorHAnsi"/>
+          <w:lang w:val="en-US"/>
+        </w:rPr>
+        <w:instrText>ADDIN CSL_CITATION {"citationItems":[{"id":"ITEM-1","itemData":{"DOI":"10.1111/j.1461-0248.2004.00680.x","ISSN":"1461023X","abstract":"Plant defence against any type of stress may involve resistance (traits that reduce damage) or tolerance (traits that reduce the negative fitness impacts of damage). These two strategies have been proposed as redundant evolutionary alternatives. A late-season frost enabled us to estimate natural selection and genetic constraints on the evolution of frost resistance and tolerance in a wild plant species. We employed a genetic selection analysis (which is unbiased by environmental correlations between traits and fitness) on 75 paternal half-sibling families of annual wild radish [Raphanus raphanistrum (Brassicaceae)]. In an experimental population in southern Ontario, we found strong selection favouring plant resistance to frost, but selection against tolerance to frost. The selection against tolerance may have been caused by a cost of tolerance, as we provide evidence for a negative genetic correlation between tolerance and fitness in the absence of frost damage. Although we found no evidence for the theoretically predicted trade-off between frost tolerance and resistance among our families, we did detect negative correlational selection acting on the two traits, indicating that natural selection favoured high resistance combined with low tolerance and low resistance coupled with high tolerance, but not high or low levels of both traits together. There were few genetic correlations between the measured traits overall, but frost tolerance was negatively correlated with initial seed mass, and frost resistance was positively correlated with resistance to insect herbivory. Periodic episodes of strong selection such as that caused by the late-season frost may be disproportionately important in evolution, and are likely becoming more common because of human alterations of the environment.","author":[{"dropping-particle":"","family":"Agrawal","given":"Anurag A.","non-dropping-particle":"","parse-names":false,"suffix":""},{"dropping-particle":"","family":"Conner","given":"Jeffrey K.","non-dropping-particle":"","parse-names":false,"suffix":""},{"dropping-particle":"","family":"Stinchcombe","given":"John R.","non-dropping-particle":"","parse-names":false,"suffix":""}],"container-title":"Ecology Letters","id":"ITEM-1","issue":"12","issued":{"date-parts":[["2004"]]},"page":"1199-1208","title":"Evolution of plant resistance and tolerance to frost damage","type":"article-journal","volume":"7"},"uris":["http://www.mendeley.com/documents/?uuid=9f1741b6-f3b6-4153-bc77-1e1a9f0fb670"]}],"mendeley":{"formattedCitation":"(Agrawal, Conner and Stinchcombe, 2004)","plainTextFormattedCitation":"(Agrawal, Conner and Stinchcombe, 2004)","previouslyFormattedCitation":"(Agrawal, Conner and Stinchcombe, 2004)"},"properties":{"noteIndex":0},"schema":"https://github.com/citation-style-language/schema/raw/master/csl-citation.json"}</w:instrText>
+      </w:r>
+      <w:r>
+        <w:rPr>
+          <w:rFonts w:cstheme="minorHAnsi"/>
+          <w:lang w:val="en-US"/>
+        </w:rPr>
+        <w:fldChar w:fldCharType="separate"/>
+      </w:r>
+      <w:r>
+        <w:rPr>
+          <w:rFonts w:cstheme="minorHAnsi"/>
+          <w:noProof/>
+          <w:lang w:val="en-US"/>
+        </w:rPr>
+        <w:t>(Agrawal, Conner and Stinchcombe, 2004)</w:t>
+      </w:r>
+      <w:r>
+        <w:rPr>
+          <w:rFonts w:cstheme="minorHAnsi"/>
+          <w:lang w:val="en-US"/>
+        </w:rPr>
+        <w:fldChar w:fldCharType="end"/>
+      </w:r>
+      <w:r>
+        <w:rPr>
+          <w:rFonts w:cstheme="minorHAnsi"/>
+          <w:lang w:val="en-US"/>
+        </w:rPr>
+        <w:t xml:space="preserve">. </w:t>
+      </w:r>
+      <w:r>
+        <w:rPr>
+          <w:rFonts w:cstheme="minorHAnsi"/>
+        </w:rPr>
+        <w:t>I</w:t>
+      </w:r>
+      <w:r>
+        <w:rPr>
+          <w:rFonts w:cstheme="minorHAnsi"/>
+        </w:rPr>
+        <w:t xml:space="preserve">n </w:t>
+      </w:r>
+      <w:r>
+        <w:rPr>
+          <w:rFonts w:eastAsia="Times New Roman" w:cstheme="minorHAnsi"/>
+          <w:color w:val="000000"/>
+          <w:lang w:eastAsia="ca-ES"/>
+        </w:rPr>
+        <w:t>high-elevation</w:t>
+      </w:r>
+      <w:r>
+        <w:rPr>
+          <w:rFonts w:eastAsia="Times New Roman" w:cstheme="minorHAnsi"/>
+          <w:color w:val="000000"/>
+          <w:lang w:eastAsia="ca-ES"/>
+        </w:rPr>
+        <w:t xml:space="preserve"> </w:t>
+      </w:r>
+      <w:r>
+        <w:rPr>
+          <w:rFonts w:eastAsia="Times New Roman" w:cstheme="minorHAnsi"/>
+          <w:color w:val="000000"/>
+          <w:lang w:eastAsia="ca-ES"/>
+        </w:rPr>
+        <w:t>areas with Mediterranean-like climate</w:t>
+      </w:r>
+      <w:r>
+        <w:rPr>
+          <w:rFonts w:eastAsia="Times New Roman" w:cstheme="minorHAnsi"/>
+          <w:color w:val="000000"/>
+          <w:lang w:eastAsia="ca-ES"/>
+        </w:rPr>
+        <w:t>s</w:t>
+      </w:r>
+      <w:r>
+        <w:rPr>
+          <w:rFonts w:cstheme="minorHAnsi"/>
+        </w:rPr>
         <w:t xml:space="preserve">, </w:t>
       </w:r>
       <w:r>
         <w:rPr>
           <w:rFonts w:cstheme="minorHAnsi"/>
-          <w:lang w:val="en-US"/>
-        </w:rPr>
-        <w:t xml:space="preserve">which additionally provides thermal insulation </w:t>
-      </w:r>
-      <w:r>
-        <w:rPr>
-          <w:rFonts w:cstheme="minorHAnsi"/>
-          <w:lang w:val="en-US"/>
-        </w:rPr>
-        <w:t>from</w:t>
-      </w:r>
-      <w:r>
-        <w:rPr>
-          <w:rFonts w:cstheme="minorHAnsi"/>
-          <w:lang w:val="en-US"/>
-        </w:rPr>
-        <w:t xml:space="preserve"> </w:t>
-      </w:r>
-      <w:r>
-        <w:rPr>
-          <w:rFonts w:cstheme="minorHAnsi"/>
-          <w:lang w:val="en-US"/>
-        </w:rPr>
-        <w:t xml:space="preserve">freeze-thaw </w:t>
-      </w:r>
-      <w:r>
-        <w:rPr>
-          <w:rFonts w:cstheme="minorHAnsi"/>
-          <w:lang w:val="en-US"/>
-        </w:rPr>
-        <w:t xml:space="preserve">winter </w:t>
-      </w:r>
-      <w:r>
-        <w:rPr>
-          <w:rFonts w:cstheme="minorHAnsi"/>
-          <w:lang w:val="en-US"/>
-        </w:rPr>
-        <w:t xml:space="preserve">events </w:t>
-      </w:r>
-      <w:r>
-        <w:rPr>
-          <w:rFonts w:cstheme="minorHAnsi"/>
-          <w:lang w:val="en-US"/>
-        </w:rPr>
-        <w:fldChar w:fldCharType="begin" w:fldLock="1"/>
-      </w:r>
-      <w:r>
-        <w:rPr>
-          <w:rFonts w:cstheme="minorHAnsi"/>
-          <w:lang w:val="en-US"/>
-        </w:rPr>
-        <w:instrText>ADDIN CSL_CITATION {"citationItems":[{"id":"ITEM-1","itemData":{"DOI":"10.2136/sssaj2003.1629","ISSN":"0361-5995","abstract":"We measured deciduous forest soil temperatures under control (unmanipulated) and snow-free (where snow is manually removed) conditions for four winters (at threes soils depths) to determine effects of a snow cover reduction such as may occur as a result of clmated change on Vermont forest soils. The four winters we studid were characterized as \"cold and snowy\", \"warm with low snow\", \"cold with low snow\", and \" cool with low snow.\" Snowpfree soils were colder than controls at 5- and 15- cem depth for all years, and at all depths in the two cold winters. soil termal variability generally decreased wit both increased snow cover and soil depth. The effect of snow cover on soil freeze-thaw events was highly dependent on both the depth of snow and the soil temperature. Snow kept the soils warm and reduced soil temperatue variability, but often this caused soil to remain near 0 C, resultiing in more freeze thoaw events under snow at one or more soil depths. During the \"cold snowy\" winter, soils under snow had daily averages consistently &gt; 0C, whereas snow-free soil temperatures commonly dropped below -3C. During the \"warm\" year, temperatures of soil under snow were often lower than those of snow-ree soils. The warmer winter resulted in less snow cover to insulate soil from freezing in the biologically active top 30 cm. The possible consequences of increased soil freezing include more root mortality and nutrient loss, which would potentially alter ecosystem dynamics, decrease productiviryt of some tree species, and increase sugar male (Acer saccharum Marshall) mortality in norther nardwood forests.","author":[{"dropping-particle":"","family":"Decker","given":"K.L.M.","non-dropping-particle":"","parse-names":false,"suffix":""},{"dropping-particle":"","family":"Wang","given":"D.","non-dropping-particle":"","parse-names":false,"suffix":""},{"dropping-particle":"","family":"Waite","given":"C.","non-dropping-particle":"","parse-names":false,"suffix":""},{"dropping-particle":"","family":"Scherbatskoy","given":"T.","non-dropping-particle":"","parse-names":false,"suffix":""}],"container-title":"Soil Science Society of America Journal","id":"ITEM-1","issue":"5","issued":{"date-parts":[["2003"]]},"page":"1629-1629","title":"Snow Removal and Ambient Air Temperature Effects of Forest Soil Temperatures in Northern Vermont","type":"article-journal","volume":"67"},"uris":["http://www.mendeley.com/documents/?uuid=d8b54596-fa61-4cb6-a839-0a9fd9657178"]}],"mendeley":{"formattedCitation":"(Decker &lt;i&gt;et al.&lt;/i&gt;, 2003)","plainTextFormattedCitation":"(Decker et al., 2003)","previouslyFormattedCitation":"(Decker &lt;i&gt;et al.&lt;/i&gt;, 2003)"},"properties":{"noteIndex":0},"schema":"https://github.com/citation-style-language/schema/raw/master/csl-citation.json"}</w:instrText>
-      </w:r>
-      <w:r>
-        <w:rPr>
-          <w:rFonts w:cstheme="minorHAnsi"/>
-          <w:lang w:val="en-US"/>
-        </w:rPr>
-        <w:fldChar w:fldCharType="separate"/>
-      </w:r>
-      <w:r>
-        <w:rPr>
-          <w:rFonts w:cstheme="minorHAnsi"/>
-          <w:noProof/>
-          <w:lang w:val="en-US"/>
-        </w:rPr>
-        <w:t xml:space="preserve">(Decker </w:t>
-      </w:r>
-      <w:r>
-        <w:rPr>
-          <w:rFonts w:cstheme="minorHAnsi"/>
-          <w:i/>
-          <w:noProof/>
-          <w:lang w:val="en-US"/>
-        </w:rPr>
-        <w:t>et al.</w:t>
-      </w:r>
-      <w:r>
-        <w:rPr>
-          <w:rFonts w:cstheme="minorHAnsi"/>
-          <w:noProof/>
-          <w:lang w:val="en-US"/>
-        </w:rPr>
-        <w:t>, 2003)</w:t>
-      </w:r>
-      <w:r>
-        <w:rPr>
-          <w:rFonts w:cstheme="minorHAnsi"/>
-          <w:lang w:val="en-US"/>
-        </w:rPr>
-        <w:fldChar w:fldCharType="end"/>
-      </w:r>
-      <w:r>
-        <w:rPr>
-          <w:rFonts w:cstheme="minorHAnsi"/>
-          <w:lang w:val="en-US"/>
-        </w:rPr>
-        <w:t xml:space="preserve">. </w:t>
-      </w:r>
-      <w:r>
-        <w:rPr>
-          <w:rFonts w:cstheme="minorHAnsi"/>
-          <w:lang w:val="en-US"/>
-        </w:rPr>
-        <w:t xml:space="preserve">Post-winter germination has been strongly </w:t>
-      </w:r>
-      <w:r>
-        <w:rPr>
-          <w:rFonts w:cstheme="minorHAnsi"/>
-          <w:lang w:val="en-US"/>
-        </w:rPr>
-        <w:t>influenced</w:t>
-      </w:r>
-      <w:r>
-        <w:rPr>
-          <w:rFonts w:cstheme="minorHAnsi"/>
-          <w:lang w:val="en-US"/>
-        </w:rPr>
-        <w:t xml:space="preserve"> by </w:t>
-      </w:r>
-      <w:r>
-        <w:rPr>
-          <w:rFonts w:cstheme="minorHAnsi"/>
-          <w:lang w:val="en-US"/>
-        </w:rPr>
-        <w:t xml:space="preserve">snow manipulation experiments </w:t>
-      </w:r>
-      <w:r>
-        <w:rPr>
-          <w:rFonts w:cstheme="minorHAnsi"/>
-          <w:lang w:val="en-US"/>
-        </w:rPr>
-        <w:fldChar w:fldCharType="begin" w:fldLock="1"/>
-      </w:r>
-      <w:r>
-        <w:rPr>
-          <w:rFonts w:cstheme="minorHAnsi"/>
-          <w:lang w:val="en-US"/>
-        </w:rPr>
-        <w:instrText>ADDIN CSL_CITATION {"citationItems":[{"id":"ITEM-1","itemData":{"DOI":"10.3354/cr01237","ISSN":"16161572","abstract":"Climate change is leading to increased temperatures globally, which may be especially pronounced in cold-temperate regions. During winter, this may cause changes to thermal insulation provided by snow cover to the ground and lead to altered soil and litter layer temperature regimes, affecting plant regeneration and species' ranges through frost damage. I investigated the effects of changing snow cover and litter temperature regimes on post-winter seed germination of 3 cold-temperate tree species, using snow manipulation and passive warming approaches. Snow manipulation and passive warming led to modest but complex changes in litter layer temperature regimes and caused responses in post-winter seed germination, increasing or remaining constant depending on species and treatment. Despite the modest differences in snow cover and litter temperature among treatments, post-winter seed germination varied up to 3-fold. The results suggest that tree seeds may be susceptible to modest changes in winter conditions as expected in the intermediate term under climate change and may be affecting future forest regeneration and species composition. The mechanisms underlying the observed seed germination response are currently unknown, but possible hypotheses are presented. If confirmed, these mechanisms may be involved in the re-assembly of future species-habitat relationships and control of species' biogeographic ranges. © Inter-Research 2014.","author":[{"dropping-particle":"","family":"Drescher","given":"Michael","non-dropping-particle":"","parse-names":false,"suffix":""}],"container-title":"Climate Research","id":"ITEM-1","issue":"3","issued":{"date-parts":[["2014"]]},"page":"175-186","title":"Snow cover manipulations and passive warming affect post-winter seed germination: A case study of three cold-temperate tree species","type":"article-journal","volume":"60"},"uris":["http://www.mendeley.com/documents/?uuid=cc70d834-7ea5-445f-85db-21281ceddd0b"]},{"id":"ITEM-2","itemData":{"DOI":"10.1111/j.1600-0706.2012.20642.x","ISSN":"00301299","abstract":"Projections of future climate suggest increases in global temperatures that are especially pronounced in winter in cold-temperate regions. Thermal insulation provided by snow cover to litter, soil, and overwintering plants will likely be affected by changing winter temperatures and might influence future species composition and ranges. We investigated effects of changing snow cover on seed germination and sapling survival of several cold-temperate tree species using a snow manipulation approach. Post-winter seed germination increased or decreased with increasing snow cover, depending on species; decreased seed germination was found in species that characteristically disperse seed in summer or fall months prior to snowfall. Post-winter sapling survival increased with increasing snow cover for all species, though some species benefitted more from increased snow cover than others. Sapling mortality was associated with root exposure, suggesting the possibility that soil frost heaving could be an important mechanism for observed effects. Our results suggest that altered snow regimes may cause re-assembly of current species habitat relationships and may drive changes in species' biogeographic range. However, local snow regimes also vary with associated vegetation cover and topography, suggesting that species distribution patterns may be strongly influenced by spatial heterogeneity in snow regimes and complicating future projections. © 2012 The Authors. Oikos © 2012 Nordic Society Oikos.","author":[{"dropping-particle":"","family":"Drescher","given":"Michael","non-dropping-particle":"","parse-names":false,"suffix":""},{"dropping-particle":"","family":"Thomas","given":"Sean C.","non-dropping-particle":"","parse-names":false,"suffix":""}],"container-title":"Oikos","id":"ITEM-2","issue":"4","issued":{"date-parts":[["2013"]]},"page":"541-554","title":"Snow cover manipulations alter survival of early life stages of cold-temperate tree species","type":"article-journal","volume":"122"},"uris":["http://www.mendeley.com/documents/?uuid=3649a6e0-279a-4dd8-b07f-f9da0c4462ab"]}],"mendeley":{"formattedCitation":"(Drescher and Thomas, 2013; Drescher, 2014)","plainTextFormattedCitation":"(Drescher and Thomas, 2013; Drescher, 2014)","previouslyFormattedCitation":"(Drescher and Thomas, 2013; Drescher, 2014)"},"properties":{"noteIndex":0},"schema":"https://github.com/citation-style-language/schema/raw/master/csl-citation.json"}</w:instrText>
-      </w:r>
-      <w:r>
-        <w:rPr>
-          <w:rFonts w:cstheme="minorHAnsi"/>
-          <w:lang w:val="en-US"/>
-        </w:rPr>
-        <w:fldChar w:fldCharType="separate"/>
-      </w:r>
-      <w:r>
-        <w:rPr>
-          <w:rFonts w:cstheme="minorHAnsi"/>
-          <w:noProof/>
-          <w:lang w:val="en-US"/>
-        </w:rPr>
-        <w:t>(Drescher and Thomas, 2013; Drescher, 2014)</w:t>
-      </w:r>
-      <w:r>
-        <w:rPr>
-          <w:rFonts w:cstheme="minorHAnsi"/>
-          <w:lang w:val="en-US"/>
-        </w:rPr>
-        <w:fldChar w:fldCharType="end"/>
-      </w:r>
-      <w:r>
-        <w:rPr>
-          <w:rFonts w:cstheme="minorHAnsi"/>
-          <w:lang w:val="en-US"/>
-        </w:rPr>
-        <w:t xml:space="preserve"> possibly because w</w:t>
-      </w:r>
-      <w:r>
-        <w:rPr>
-          <w:rFonts w:cstheme="minorHAnsi"/>
-          <w:lang w:val="en-US"/>
-        </w:rPr>
-        <w:t>ithout snow protection, temperatures drop below zero and t</w:t>
-      </w:r>
-      <w:r>
-        <w:rPr>
-          <w:rFonts w:cstheme="minorHAnsi"/>
-          <w:lang w:val="en-US"/>
-        </w:rPr>
-        <w:t>he development of freezing tolerance ha</w:t>
-      </w:r>
-      <w:r>
-        <w:rPr>
-          <w:rFonts w:cstheme="minorHAnsi"/>
-          <w:lang w:val="en-US"/>
-        </w:rPr>
-        <w:t>s</w:t>
-      </w:r>
-      <w:r>
-        <w:rPr>
-          <w:rFonts w:cstheme="minorHAnsi"/>
-          <w:lang w:val="en-US"/>
-        </w:rPr>
-        <w:t xml:space="preserve"> a potential fitness cost for species </w:t>
-      </w:r>
-      <w:r>
-        <w:rPr>
-          <w:rFonts w:cstheme="minorHAnsi"/>
-          <w:lang w:val="en-US"/>
-        </w:rPr>
-        <w:fldChar w:fldCharType="begin" w:fldLock="1"/>
-      </w:r>
-      <w:r>
-        <w:rPr>
-          <w:rFonts w:cstheme="minorHAnsi"/>
-          <w:lang w:val="en-US"/>
-        </w:rPr>
-        <w:instrText>ADDIN CSL_CITATION {"citationItems":[{"id":"ITEM-1","itemData":{"DOI":"10.1111/j.1461-0248.2004.00680.x","ISSN":"1461023X","abstract":"Plant defence against any type of stress may involve resistance (traits that reduce damage) or tolerance (traits that reduce the negative fitness impacts of damage). These two strategies have been proposed as redundant evolutionary alternatives. A late-season frost enabled us to estimate natural selection and genetic constraints on the evolution of frost resistance and tolerance in a wild plant species. We employed a genetic selection analysis (which is unbiased by environmental correlations between traits and fitness) on 75 paternal half-sibling families of annual wild radish [Raphanus raphanistrum (Brassicaceae)]. In an experimental population in southern Ontario, we found strong selection favouring plant resistance to frost, but selection against tolerance to frost. The selection against tolerance may have been caused by a cost of tolerance, as we provide evidence for a negative genetic correlation between tolerance and fitness in the absence of frost damage. Although we found no evidence for the theoretically predicted trade-off between frost tolerance and resistance among our families, we did detect negative correlational selection acting on the two traits, indicating that natural selection favoured high resistance combined with low tolerance and low resistance coupled with high tolerance, but not high or low levels of both traits together. There were few genetic correlations between the measured traits overall, but frost tolerance was negatively correlated with initial seed mass, and frost resistance was positively correlated with resistance to insect herbivory. Periodic episodes of strong selection such as that caused by the late-season frost may be disproportionately important in evolution, and are likely becoming more common because of human alterations of the environment.","author":[{"dropping-particle":"","family":"Agrawal","given":"Anurag A.","non-dropping-particle":"","parse-names":false,"suffix":""},{"dropping-particle":"","family":"Conner","given":"Jeffrey K.","non-dropping-particle":"","parse-names":false,"suffix":""},{"dropping-particle":"","family":"Stinchcombe","given":"John R.","non-dropping-particle":"","parse-names":false,"suffix":""}],"container-title":"Ecology Letters","id":"ITEM-1","issue":"12","issued":{"date-parts":[["2004"]]},"page":"1199-1208","title":"Evolution of plant resistance and tolerance to frost damage","type":"article-journal","volume":"7"},"uris":["http://www.mendeley.com/documents/?uuid=9f1741b6-f3b6-4153-bc77-1e1a9f0fb670"]}],"mendeley":{"formattedCitation":"(Agrawal, Conner and Stinchcombe, 2004)","plainTextFormattedCitation":"(Agrawal, Conner and Stinchcombe, 2004)","previouslyFormattedCitation":"(Agrawal, Conner and Stinchcombe, 2004)"},"properties":{"noteIndex":0},"schema":"https://github.com/citation-style-language/schema/raw/master/csl-citation.json"}</w:instrText>
-      </w:r>
-      <w:r>
-        <w:rPr>
-          <w:rFonts w:cstheme="minorHAnsi"/>
-          <w:lang w:val="en-US"/>
-        </w:rPr>
-        <w:fldChar w:fldCharType="separate"/>
-      </w:r>
-      <w:r>
-        <w:rPr>
-          <w:rFonts w:cstheme="minorHAnsi"/>
-          <w:noProof/>
-          <w:lang w:val="en-US"/>
-        </w:rPr>
-        <w:t>(Agrawal, Conner and Stinchcombe, 2004)</w:t>
-      </w:r>
-      <w:r>
-        <w:rPr>
-          <w:rFonts w:cstheme="minorHAnsi"/>
-          <w:lang w:val="en-US"/>
-        </w:rPr>
-        <w:fldChar w:fldCharType="end"/>
-      </w:r>
-      <w:r>
-        <w:rPr>
-          <w:rFonts w:cstheme="minorHAnsi"/>
-          <w:lang w:val="en-US"/>
-        </w:rPr>
-        <w:t xml:space="preserve">. </w:t>
-      </w:r>
-      <w:r>
-        <w:rPr>
-          <w:rFonts w:cstheme="minorHAnsi"/>
-        </w:rPr>
-        <w:t>I</w:t>
-      </w:r>
-      <w:r>
-        <w:rPr>
-          <w:rFonts w:cstheme="minorHAnsi"/>
-        </w:rPr>
-        <w:t xml:space="preserve">n </w:t>
-      </w:r>
-      <w:r>
-        <w:rPr>
-          <w:rFonts w:eastAsia="Times New Roman" w:cstheme="minorHAnsi"/>
-          <w:color w:val="000000"/>
-          <w:lang w:eastAsia="ca-ES"/>
-        </w:rPr>
-        <w:t>high-elevation</w:t>
-      </w:r>
-      <w:r>
-        <w:rPr>
-          <w:rFonts w:eastAsia="Times New Roman" w:cstheme="minorHAnsi"/>
-          <w:color w:val="000000"/>
-          <w:lang w:eastAsia="ca-ES"/>
-        </w:rPr>
-        <w:t xml:space="preserve"> </w:t>
-      </w:r>
-      <w:r>
-        <w:rPr>
-          <w:rFonts w:eastAsia="Times New Roman" w:cstheme="minorHAnsi"/>
-          <w:color w:val="000000"/>
-          <w:lang w:eastAsia="ca-ES"/>
-        </w:rPr>
-        <w:t>areas with Mediterranean-like climate</w:t>
-      </w:r>
-      <w:r>
-        <w:rPr>
-          <w:rFonts w:eastAsia="Times New Roman" w:cstheme="minorHAnsi"/>
-          <w:color w:val="000000"/>
-          <w:lang w:eastAsia="ca-ES"/>
-        </w:rPr>
-        <w:t>s</w:t>
-      </w:r>
-      <w:r>
-        <w:rPr>
-          <w:rFonts w:cstheme="minorHAnsi"/>
-        </w:rPr>
-        <w:t xml:space="preserve">, </w:t>
-      </w:r>
-      <w:r>
-        <w:rPr>
-          <w:rFonts w:cstheme="minorHAnsi"/>
         </w:rPr>
         <w:t>many</w:t>
       </w:r>
@@ -2486,14 +2488,6 @@
           <w:lang w:eastAsia="ca-ES"/>
         </w:rPr>
         <w:t>germinate immediately after dispersal if water is available</w:t>
-      </w:r>
-      <w:r>
-        <w:rPr>
-          <w:rFonts w:eastAsia="Times New Roman" w:cstheme="minorHAnsi"/>
-          <w:color w:val="000000"/>
-          <w:lang w:eastAsia="ca-ES"/>
-        </w:rPr>
-        <w:t>,</w:t>
       </w:r>
       <w:r>
         <w:rPr>
@@ -3111,7 +3105,7 @@
           <w:color w:val="000000"/>
           <w:lang w:eastAsia="ca-ES"/>
         </w:rPr>
-        <w:instrText>ADDIN CSL_CITATION {"citationItems":[{"id":"ITEM-1","itemData":{"DOI":"https://doi.org/10.1111/j.1365-2699.2010.02407.x","abstract":"Aim We aim to: (1) explore thermal habitat preferences in alpine plant species across mosaics of topographically controlled micro-habitats; (2) test the predictive value of so-called ‘indicator values’; and (3) quantify the shift in micro-habitat conditions under the influence of climate warming. Location Alpine vegetation 2200–2800 m a.s.l., Swiss central Alps. Methods High-resolution infra-red thermometry and large numbers of small data loggers were used to assess the spatial and temporal variation of plant-surface and ground temperatures as well as snow-melt patterns for 889 plots distributed across three alpine slopes of contrasting exposure. These environmental data were then correlated with Landolt indicator values for temperature preferences of different plant species and vegetation units. By simulating a uniform 2 K warming we estimated the changes in abundance of micro-habitat temperatures within the study area. Results Within the study area we observed a substantial variation between micro-habitats in seasonal mean soil temperature (ΔT = 7.2 K), surface temperature (ΔT = 10.5 K) and season length (&gt;32 days). Plant species with low indicator values for temperature (plants commonly found in cool habitats) grew in significantly colder micro-habitats than plants with higher indicator values found on the same slope. A 2 K warming will lead to the loss of the coldest habitats (3% of current area), 75% of the current thermal micro-habitats will be reduced in abundance (crowding effect) and 22% will become more abundant. Main conclusions Our results demonstrate that the topographically induced mosaics of micro-climatic conditions in an alpine landscape are associated with local plant species distribution. Semi-quantitative plant species indicator values based on expert knowledge and aggregated to community means match measured thermal habitat conditions. Metre-scale thermal contrasts significantly exceed IPCC warming projections for the next 100 years. The data presented here thus indicate a great risk of overestimating alpine habitat losses in isotherm-based model scenarios. While all but the species depending on the very coldest micro-habitats will find thermally suitable ‘escape’ habitats within short distances, there will be enhanced competition for those cooler places on a given slope in an alpine climate that is 2 K warmer. Yet, due to their topographic variability, alpine landscapes are likely to be safer places for most species than lowland te…","author":[{"dropping-particle":"","family":"Scherrer","given":"D.","non-dropping-particle":"","parse-names":false,"suffix":""},{"dropping-particle":"","family":"Körner","given":"C.","non-dropping-particle":"","parse-names":false,"suffix":""}],"container-title":"Journal of Biogeography","id":"ITEM-1","issued":{"date-parts":[["2011"]]},"page":"406-416","title":"Topographically controlled thermal-habitat differentiation buffers alpine plant diversity against climate warming","type":"article-journal","volume":"38"},"uris":["http://www.mendeley.com/documents/?uuid=216296df-ff4e-4280-825c-21bb03af3199"]},{"id":"ITEM-2","itemData":{"DOI":"10.1111/jvs.13242","abstract":"Questions: In alpine landscapes, topography creates a mosaic of microclimatic niches that might prevent local extinctions, but the influence of this spatial heterogeneity on plant communities is largely unknown. Here we ask (1) how soil microclimatic variation is comparable at temporal and spatial scales, and (2) how such variation influences species composition and local extinctions in relict alpine communities. Location: Picos de Europa National Park, northern Spain. Methods: We resurveyed permanent plots in four alpine sites following the recording of soil temperatures (temporal survey) for 10 years. We then sampled the spatial variation in species composition and microclimatic temperatures in 80 plots around the permanent plots (spatial survey). We evaluated the variation of six microclimatic indices between the temporal and the spatial surveys, and calculated the temporal trends observed in species cover. We finally predicted local extinction rates under microclimatic scenarios based on the observed microclimate–community relations. Results: Despite high interannual variation, we found a 10-year trend of temperature warming on (microridge) fellfields and (microvalley) snowbeds. Microclimatic variation was larger in space than in time, with little temperature variation in snowbeds and extreme low temperatures recorded in fellfields. Species composition was mainly influenced by growing degree days (GDD) and freezing degree days (FDD), which were both related to snow cover duration. Plant cover of 16 species (out of 36 frequent species) showed significant responses to microclimatic variation. Local extinctions were mainly predicted under relatively hotter and more freezing conditions. Conclusions: Our results support the idea that microclimatic spatial heterogeneity can reduce the negative influence of climate change on alpine plant communities. However, a continuous reduction of snow cover will result in a tipping point beyond which the buffer effect of this spatial heterogeneity will not be effective in protected microsites, leading to community homogenization. This process may have started in relict alpine communities where species from snowy microclimates are being outcompeted by species adapted to below-zero winter temperatures.","author":[{"dropping-particle":"","family":"Jiménez-Alfaro","given":"Borja","non-dropping-particle":"","parse-names":false,"suffix":""},{"dropping-particle":"","family":"Fernandez-Pascual","given":"Eduardo","non-dropping-particle":"","parse-names":false,"suffix":""},{"dropping-particle":"","family":"Espinosa Del Alba","given":"Clara","non-dropping-particle":"","parse-names":false,"suffix":""},{"dropping-particle":"","family":"Marcenó","given":"Corrado","non-dropping-particle":"","parse-names":false,"suffix":""}],"container-title":"Journal of Vegeta","id":"ITEM-2","issue":"July 2023","issued":{"date-parts":[["2024"]]},"title":"Journal of Vegetation Science Spatiotemporal patterns of microclimatic buffering in relict alpine communities","type":"article-journal"},"uris":["http://www.mendeley.com/documents/?uuid=6ae04b11-cfe4-4cb5-b8d0-614dbecf2717"]}],"mendeley":{"formattedCitation":"(Scherrer and Körner, 2011; Jiménez-Alfaro &lt;i&gt;et al.&lt;/i&gt;, 2024)","manualFormatting":"(Scherrer and Körner, 2011; Jiménez-Alfaro et al., 2024)","plainTextFormattedCitation":"(Scherrer and Körner, 2011; Jiménez-Alfaro et al., 2024)","previouslyFormattedCitation":"(Scherrer and Körner, 2011; Jiménez- Alfaro &lt;i&gt;et al.&lt;/i&gt;, 2024)"},"properties":{"noteIndex":0},"schema":"https://github.com/citation-style-language/schema/raw/master/csl-citation.json"}</w:instrText>
+        <w:instrText>ADDIN CSL_CITATION {"citationItems":[{"id":"ITEM-1","itemData":{"DOI":"https://doi.org/10.1111/j.1365-2699.2010.02407.x","abstract":"Aim We aim to: (1) explore thermal habitat preferences in alpine plant species across mosaics of topographically controlled micro-habitats; (2) test the predictive value of so-called ‘indicator values’; and (3) quantify the shift in micro-habitat conditions under the influence of climate warming. Location Alpine vegetation 2200–2800 m a.s.l., Swiss central Alps. Methods High-resolution infra-red thermometry and large numbers of small data loggers were used to assess the spatial and temporal variation of plant-surface and ground temperatures as well as snow-melt patterns for 889 plots distributed across three alpine slopes of contrasting exposure. These environmental data were then correlated with Landolt indicator values for temperature preferences of different plant species and vegetation units. By simulating a uniform 2 K warming we estimated the changes in abundance of micro-habitat temperatures within the study area. Results Within the study area we observed a substantial variation between micro-habitats in seasonal mean soil temperature (ΔT = 7.2 K), surface temperature (ΔT = 10.5 K) and season length (&gt;32 days). Plant species with low indicator values for temperature (plants commonly found in cool habitats) grew in significantly colder micro-habitats than plants with higher indicator values found on the same slope. A 2 K warming will lead to the loss of the coldest habitats (3% of current area), 75% of the current thermal micro-habitats will be reduced in abundance (crowding effect) and 22% will become more abundant. Main conclusions Our results demonstrate that the topographically induced mosaics of micro-climatic conditions in an alpine landscape are associated with local plant species distribution. Semi-quantitative plant species indicator values based on expert knowledge and aggregated to community means match measured thermal habitat conditions. Metre-scale thermal contrasts significantly exceed IPCC warming projections for the next 100 years. The data presented here thus indicate a great risk of overestimating alpine habitat losses in isotherm-based model scenarios. While all but the species depending on the very coldest micro-habitats will find thermally suitable ‘escape’ habitats within short distances, there will be enhanced competition for those cooler places on a given slope in an alpine climate that is 2 K warmer. Yet, due to their topographic variability, alpine landscapes are likely to be safer places for most species than lowland te…","author":[{"dropping-particle":"","family":"Scherrer","given":"D.","non-dropping-particle":"","parse-names":false,"suffix":""},{"dropping-particle":"","family":"Körner","given":"C.","non-dropping-particle":"","parse-names":false,"suffix":""}],"container-title":"Journal of Biogeography","id":"ITEM-1","issued":{"date-parts":[["2011"]]},"page":"406-416","title":"Topographically controlled thermal-habitat differentiation buffers alpine plant diversity against climate warming","type":"article-journal","volume":"38"},"uris":["http://www.mendeley.com/documents/?uuid=216296df-ff4e-4280-825c-21bb03af3199"]},{"id":"ITEM-2","itemData":{"DOI":"10.1111/jvs.13242","abstract":"Questions: In alpine landscapes, topography creates a mosaic of microclimatic niches that might prevent local extinctions, but the influence of this spatial heterogeneity on plant communities is largely unknown. Here we ask (1) how soil microclimatic variation is comparable at temporal and spatial scales, and (2) how such variation influences species composition and local extinctions in relict alpine communities. Location: Picos de Europa National Park, northern Spain. Methods: We resurveyed permanent plots in four alpine sites following the recording of soil temperatures (temporal survey) for 10 years. We then sampled the spatial variation in species composition and microclimatic temperatures in 80 plots around the permanent plots (spatial survey). We evaluated the variation of six microclimatic indices between the temporal and the spatial surveys, and calculated the temporal trends observed in species cover. We finally predicted local extinction rates under microclimatic scenarios based on the observed microclimate–community relations. Results: Despite high interannual variation, we found a 10-year trend of temperature warming on (microridge) fellfields and (microvalley) snowbeds. Microclimatic variation was larger in space than in time, with little temperature variation in snowbeds and extreme low temperatures recorded in fellfields. Species composition was mainly influenced by growing degree days (GDD) and freezing degree days (FDD), which were both related to snow cover duration. Plant cover of 16 species (out of 36 frequent species) showed significant responses to microclimatic variation. Local extinctions were mainly predicted under relatively hotter and more freezing conditions. Conclusions: Our results support the idea that microclimatic spatial heterogeneity can reduce the negative influence of climate change on alpine plant communities. However, a continuous reduction of snow cover will result in a tipping point beyond which the buffer effect of this spatial heterogeneity will not be effective in protected microsites, leading to community homogenization. This process may have started in relict alpine communities where species from snowy microclimates are being outcompeted by species adapted to below-zero winter temperatures.","author":[{"dropping-particle":"","family":"Jiménez-Alfaro","given":"Borja","non-dropping-particle":"","parse-names":false,"suffix":""},{"dropping-particle":"","family":"Fernandez-Pascual","given":"Eduardo","non-dropping-particle":"","parse-names":false,"suffix":""},{"dropping-particle":"","family":"Espinosa Del Alba","given":"Clara","non-dropping-particle":"","parse-names":false,"suffix":""},{"dropping-particle":"","family":"Marcenó","given":"Corrado","non-dropping-particle":"","parse-names":false,"suffix":""}],"container-title":"Journal of Vegeta","id":"ITEM-2","issue":"July 2023","issued":{"date-parts":[["2024"]]},"title":"Journal of Vegetation Science Spatiotemporal patterns of microclimatic buffering in relict alpine communities","type":"article-journal"},"uris":["http://www.mendeley.com/documents/?uuid=6ae04b11-cfe4-4cb5-b8d0-614dbecf2717"]}],"mendeley":{"formattedCitation":"(Scherrer and Körner, 2011; Jiménez-Alfaro &lt;i&gt;et al.&lt;/i&gt;, 2024)","manualFormatting":"(Scherrer and Körner, 2011; Jiménez-Alfaro et al., 2024)","plainTextFormattedCitation":"(Scherrer and Körner, 2011; Jiménez-Alfaro et al., 2024)","previouslyFormattedCitation":"(Scherrer and Körner, 2011; Jiménez-Alfaro &lt;i&gt;et al.&lt;/i&gt;, 2024)"},"properties":{"noteIndex":0},"schema":"https://github.com/citation-style-language/schema/raw/master/csl-citation.json"}</w:instrText>
       </w:r>
       <w:r>
         <w:rPr>
@@ -3230,23 +3224,23 @@
           <w:color w:val="000000"/>
           <w:lang w:eastAsia="ca-ES"/>
         </w:rPr>
-        <w:t xml:space="preserve"> even at</w:t>
-      </w:r>
-      <w:r>
-        <w:rPr>
-          <w:rFonts w:eastAsia="Times New Roman" w:cstheme="minorHAnsi"/>
-          <w:color w:val="000000"/>
-          <w:lang w:eastAsia="ca-ES"/>
-        </w:rPr>
-        <w:t xml:space="preserve"> </w:t>
-      </w:r>
-      <w:r>
-        <w:rPr>
-          <w:rFonts w:eastAsia="Times New Roman" w:cstheme="minorHAnsi"/>
-          <w:color w:val="000000"/>
-          <w:lang w:eastAsia="ca-ES"/>
-        </w:rPr>
-        <w:t xml:space="preserve">distances of </w:t>
+        <w:t xml:space="preserve"> even </w:t>
+      </w:r>
+      <w:r>
+        <w:rPr>
+          <w:rFonts w:eastAsia="Times New Roman" w:cstheme="minorHAnsi"/>
+          <w:color w:val="000000"/>
+          <w:lang w:eastAsia="ca-ES"/>
+        </w:rPr>
+        <w:t>within</w:t>
+      </w:r>
+      <w:r>
+        <w:rPr>
+          <w:rFonts w:eastAsia="Times New Roman" w:cstheme="minorHAnsi"/>
+          <w:color w:val="000000"/>
+          <w:lang w:eastAsia="ca-ES"/>
+        </w:rPr>
+        <w:t xml:space="preserve"> </w:t>
       </w:r>
       <w:r>
         <w:rPr>
@@ -3400,39 +3394,55 @@
           <w:color w:val="000000"/>
           <w:lang w:eastAsia="ca-ES"/>
         </w:rPr>
-        <w:t xml:space="preserve"> few studies that consider </w:t>
-      </w:r>
-      <w:r>
-        <w:rPr>
-          <w:rFonts w:eastAsia="Times New Roman" w:cstheme="minorHAnsi"/>
-          <w:color w:val="000000"/>
-          <w:lang w:eastAsia="ca-ES"/>
-        </w:rPr>
-        <w:t>this</w:t>
-      </w:r>
-      <w:r>
-        <w:rPr>
-          <w:rFonts w:eastAsia="Times New Roman" w:cstheme="minorHAnsi"/>
-          <w:color w:val="000000"/>
-          <w:lang w:eastAsia="ca-ES"/>
-        </w:rPr>
-        <w:t xml:space="preserve"> </w:t>
-      </w:r>
-      <w:r>
-        <w:rPr>
-          <w:rFonts w:eastAsia="Times New Roman" w:cstheme="minorHAnsi"/>
-          <w:color w:val="000000"/>
-          <w:lang w:eastAsia="ca-ES"/>
-        </w:rPr>
-        <w:t xml:space="preserve">effect on </w:t>
-      </w:r>
-      <w:r>
-        <w:rPr>
-          <w:rFonts w:eastAsia="Times New Roman" w:cstheme="minorHAnsi"/>
-          <w:color w:val="000000"/>
-          <w:lang w:eastAsia="ca-ES"/>
-        </w:rPr>
-        <w:t>seed germination show</w:t>
+        <w:t xml:space="preserve"> few studies that </w:t>
+      </w:r>
+      <w:r>
+        <w:rPr>
+          <w:rFonts w:eastAsia="Times New Roman" w:cstheme="minorHAnsi"/>
+          <w:color w:val="000000"/>
+          <w:lang w:eastAsia="ca-ES"/>
+        </w:rPr>
+        <w:t>have considered</w:t>
+      </w:r>
+      <w:r>
+        <w:rPr>
+          <w:rFonts w:eastAsia="Times New Roman" w:cstheme="minorHAnsi"/>
+          <w:color w:val="000000"/>
+          <w:lang w:eastAsia="ca-ES"/>
+        </w:rPr>
+        <w:t xml:space="preserve"> </w:t>
+      </w:r>
+      <w:r>
+        <w:rPr>
+          <w:rFonts w:eastAsia="Times New Roman" w:cstheme="minorHAnsi"/>
+          <w:color w:val="000000"/>
+          <w:lang w:eastAsia="ca-ES"/>
+        </w:rPr>
+        <w:t>it</w:t>
+      </w:r>
+      <w:r>
+        <w:rPr>
+          <w:rFonts w:eastAsia="Times New Roman" w:cstheme="minorHAnsi"/>
+          <w:color w:val="000000"/>
+          <w:lang w:eastAsia="ca-ES"/>
+        </w:rPr>
+        <w:t xml:space="preserve"> </w:t>
+      </w:r>
+      <w:r>
+        <w:rPr>
+          <w:rFonts w:eastAsia="Times New Roman" w:cstheme="minorHAnsi"/>
+          <w:color w:val="000000"/>
+          <w:lang w:eastAsia="ca-ES"/>
+        </w:rPr>
+        <w:t>show</w:t>
+      </w:r>
+      <w:r>
+        <w:rPr>
+          <w:rFonts w:eastAsia="Times New Roman" w:cstheme="minorHAnsi"/>
+          <w:color w:val="000000"/>
+          <w:lang w:eastAsia="ca-ES"/>
+        </w:rPr>
+        <w:t>ed</w:t>
       </w:r>
       <w:r>
         <w:rPr>
@@ -4166,7 +4176,7 @@
           <w:color w:val="000000"/>
           <w:lang w:eastAsia="ca-ES"/>
         </w:rPr>
-        <w:t xml:space="preserve">In this study, we investigate seed germination phenology </w:t>
+        <w:t xml:space="preserve">In this study, we investigate germination phenology </w:t>
       </w:r>
       <w:r>
         <w:rPr>
@@ -4270,7 +4280,47 @@
           <w:color w:val="000000"/>
           <w:lang w:eastAsia="ca-ES"/>
         </w:rPr>
-        <w:t xml:space="preserve">Our main </w:t>
+        <w:t xml:space="preserve">Our main aim is to understand how microclimatic </w:t>
+      </w:r>
+      <w:r>
+        <w:rPr>
+          <w:rFonts w:eastAsia="Times New Roman" w:cstheme="minorHAnsi"/>
+          <w:color w:val="000000"/>
+          <w:lang w:eastAsia="ca-ES"/>
+        </w:rPr>
+        <w:t>variation</w:t>
+      </w:r>
+      <w:r>
+        <w:rPr>
+          <w:rFonts w:eastAsia="Times New Roman" w:cstheme="minorHAnsi"/>
+          <w:color w:val="000000"/>
+          <w:lang w:eastAsia="ca-ES"/>
+        </w:rPr>
+        <w:t xml:space="preserve"> affect</w:t>
+      </w:r>
+      <w:r>
+        <w:rPr>
+          <w:rFonts w:eastAsia="Times New Roman" w:cstheme="minorHAnsi"/>
+          <w:color w:val="000000"/>
+          <w:lang w:eastAsia="ca-ES"/>
+        </w:rPr>
+        <w:t>s</w:t>
+      </w:r>
+      <w:r>
+        <w:rPr>
+          <w:rFonts w:eastAsia="Times New Roman" w:cstheme="minorHAnsi"/>
+          <w:color w:val="000000"/>
+          <w:lang w:eastAsia="ca-ES"/>
+        </w:rPr>
+        <w:t xml:space="preserve"> germination phenology</w:t>
+      </w:r>
+      <w:r>
+        <w:rPr>
+          <w:rFonts w:eastAsia="Times New Roman" w:cstheme="minorHAnsi"/>
+          <w:color w:val="000000"/>
+          <w:lang w:eastAsia="ca-ES"/>
+        </w:rPr>
+        <w:t xml:space="preserve"> and the </w:t>
       </w:r>
       <w:r>
         <w:rPr>
@@ -4279,47 +4329,7 @@
           <w:lang w:eastAsia="ca-ES"/>
         </w:rPr>
         <w:lastRenderedPageBreak/>
-        <w:t xml:space="preserve">aim is to understand how microclimatic </w:t>
-      </w:r>
-      <w:r>
-        <w:rPr>
-          <w:rFonts w:eastAsia="Times New Roman" w:cstheme="minorHAnsi"/>
-          <w:color w:val="000000"/>
-          <w:lang w:eastAsia="ca-ES"/>
-        </w:rPr>
-        <w:t>variation</w:t>
-      </w:r>
-      <w:r>
-        <w:rPr>
-          <w:rFonts w:eastAsia="Times New Roman" w:cstheme="minorHAnsi"/>
-          <w:color w:val="000000"/>
-          <w:lang w:eastAsia="ca-ES"/>
-        </w:rPr>
-        <w:t xml:space="preserve"> affect</w:t>
-      </w:r>
-      <w:r>
-        <w:rPr>
-          <w:rFonts w:eastAsia="Times New Roman" w:cstheme="minorHAnsi"/>
-          <w:color w:val="000000"/>
-          <w:lang w:eastAsia="ca-ES"/>
-        </w:rPr>
-        <w:t>s</w:t>
-      </w:r>
-      <w:r>
-        <w:rPr>
-          <w:rFonts w:eastAsia="Times New Roman" w:cstheme="minorHAnsi"/>
-          <w:color w:val="000000"/>
-          <w:lang w:eastAsia="ca-ES"/>
-        </w:rPr>
-        <w:t xml:space="preserve"> germination phenology</w:t>
-      </w:r>
-      <w:r>
-        <w:rPr>
-          <w:rFonts w:eastAsia="Times New Roman" w:cstheme="minorHAnsi"/>
-          <w:color w:val="000000"/>
-          <w:lang w:eastAsia="ca-ES"/>
-        </w:rPr>
-        <w:t xml:space="preserve"> and the potential implications of such responses to </w:t>
+        <w:t xml:space="preserve">potential implications of such responses to </w:t>
       </w:r>
       <w:r>
         <w:rPr>
@@ -4375,23 +4385,23 @@
           <w:color w:val="000000"/>
           <w:lang w:eastAsia="ca-ES"/>
         </w:rPr>
-        <w:t xml:space="preserve"> hour</w:t>
-      </w:r>
-      <w:r>
-        <w:rPr>
-          <w:rFonts w:eastAsia="Times New Roman" w:cstheme="minorHAnsi"/>
-          <w:color w:val="000000"/>
-          <w:lang w:eastAsia="ca-ES"/>
-        </w:rPr>
-        <w:t xml:space="preserve">ly </w:t>
-      </w:r>
-      <w:r>
-        <w:rPr>
-          <w:rFonts w:eastAsia="Times New Roman" w:cstheme="minorHAnsi"/>
-          <w:color w:val="000000"/>
-          <w:lang w:eastAsia="ca-ES"/>
-        </w:rPr>
-        <w:t xml:space="preserve">data series of temperature and snow measured </w:t>
+        <w:t xml:space="preserve"> </w:t>
+      </w:r>
+      <w:r>
+        <w:rPr>
+          <w:rFonts w:eastAsia="Times New Roman" w:cstheme="minorHAnsi"/>
+          <w:color w:val="000000"/>
+          <w:lang w:eastAsia="ca-ES"/>
+        </w:rPr>
+        <w:t xml:space="preserve">temperature </w:t>
+      </w:r>
+      <w:r>
+        <w:rPr>
+          <w:rFonts w:eastAsia="Times New Roman" w:cstheme="minorHAnsi"/>
+          <w:color w:val="000000"/>
+          <w:lang w:eastAsia="ca-ES"/>
+        </w:rPr>
+        <w:t xml:space="preserve">data series measured </w:t>
       </w:r>
       <w:r>
         <w:rPr>
@@ -4641,31 +4651,23 @@
           <w:color w:val="000000"/>
           <w:lang w:eastAsia="ca-ES"/>
         </w:rPr>
-        <w:t xml:space="preserve">We complemented the laboratory data with sowing experiments </w:t>
-      </w:r>
-      <w:r>
-        <w:rPr>
-          <w:rFonts w:eastAsia="Times New Roman" w:cstheme="minorHAnsi"/>
-          <w:color w:val="000000"/>
-          <w:lang w:eastAsia="ca-ES"/>
-        </w:rPr>
-        <w:t xml:space="preserve">conducted </w:t>
-      </w:r>
-      <w:r>
-        <w:rPr>
-          <w:rFonts w:eastAsia="Times New Roman" w:cstheme="minorHAnsi"/>
-          <w:color w:val="000000"/>
-          <w:lang w:eastAsia="ca-ES"/>
-        </w:rPr>
-        <w:t xml:space="preserve">in the field </w:t>
-      </w:r>
-      <w:r>
-        <w:rPr>
-          <w:rFonts w:eastAsia="Times New Roman" w:cstheme="minorHAnsi"/>
-          <w:color w:val="000000"/>
-          <w:lang w:eastAsia="ca-ES"/>
-        </w:rPr>
-        <w:t xml:space="preserve">for </w:t>
+        <w:t xml:space="preserve">We complemented the laboratory data with </w:t>
+      </w:r>
+      <w:r>
+        <w:rPr>
+          <w:rFonts w:eastAsia="Times New Roman" w:cstheme="minorHAnsi"/>
+          <w:color w:val="000000"/>
+          <w:lang w:eastAsia="ca-ES"/>
+        </w:rPr>
+        <w:t xml:space="preserve">field </w:t>
+      </w:r>
+      <w:r>
+        <w:rPr>
+          <w:rFonts w:eastAsia="Times New Roman" w:cstheme="minorHAnsi"/>
+          <w:color w:val="000000"/>
+          <w:lang w:eastAsia="ca-ES"/>
+        </w:rPr>
+        <w:t xml:space="preserve">sowing experiments for </w:t>
       </w:r>
       <w:r>
         <w:rPr>
@@ -4991,7 +4993,6 @@
         </w:rPr>
         <w:t xml:space="preserve">delayed </w:t>
       </w:r>
-      <w:proofErr w:type="gramStart"/>
       <w:r>
         <w:rPr>
           <w:rFonts w:eastAsia="Times New Roman" w:cstheme="minorHAnsi"/>
@@ -5000,7 +5001,6 @@
         </w:rPr>
         <w:t>germination</w:t>
       </w:r>
-      <w:proofErr w:type="gramEnd"/>
       <w:r>
         <w:rPr>
           <w:rFonts w:eastAsia="Times New Roman" w:cstheme="minorHAnsi"/>
@@ -5503,7 +5503,6 @@
         </w:rPr>
         <w:t xml:space="preserve">Study </w:t>
       </w:r>
-      <w:proofErr w:type="gramStart"/>
       <w:r>
         <w:rPr>
           <w:rFonts w:eastAsia="Times New Roman"/>
@@ -5520,7 +5519,6 @@
         </w:rPr>
         <w:t>s</w:t>
       </w:r>
-      <w:proofErr w:type="gramEnd"/>
     </w:p>
     <w:p>
       <w:pPr>
@@ -6078,14 +6076,7 @@
         <w:rPr>
           <w:rFonts w:cstheme="minorHAnsi"/>
         </w:rPr>
-        <w:t xml:space="preserve">values extracted from Chelsa </w:t>
-      </w:r>
-      <w:r>
-        <w:rPr>
-          <w:rFonts w:cstheme="minorHAnsi"/>
-        </w:rPr>
-        <w:lastRenderedPageBreak/>
-        <w:t xml:space="preserve">2.1, </w:t>
+        <w:t xml:space="preserve">values extracted from Chelsa 2.1, </w:t>
       </w:r>
       <w:r>
         <w:rPr>
@@ -6093,7 +6084,6 @@
         </w:rPr>
         <w:t xml:space="preserve">bio 1 and </w:t>
       </w:r>
-      <w:proofErr w:type="gramStart"/>
       <w:r>
         <w:rPr>
           <w:rFonts w:cstheme="minorHAnsi"/>
@@ -6112,7 +6102,58 @@
         </w:rPr>
         <w:t>17</w:t>
       </w:r>
-      <w:proofErr w:type="gramEnd"/>
+      <w:r>
+        <w:rPr>
+          <w:rFonts w:cstheme="minorHAnsi"/>
+        </w:rPr>
+        <w:t xml:space="preserve"> </w:t>
+      </w:r>
+      <w:r>
+        <w:rPr>
+          <w:rFonts w:cstheme="minorHAnsi"/>
+        </w:rPr>
+        <w:fldChar w:fldCharType="begin" w:fldLock="1"/>
+      </w:r>
+      <w:r>
+        <w:rPr>
+          <w:rFonts w:cstheme="minorHAnsi"/>
+        </w:rPr>
+        <w:instrText>ADDIN CSL_CITATION {"citationItems":[{"id":"ITEM-1","itemData":{"DOI":"10.1038/sdata.2017.122","ISSN":"20524463","PMID":"28872642","abstract":"High-resolution information on climatic conditions is essential to many applications in environmental and ecological sciences. Here we present the CHELSA (Climatologies at high resolution for the earth's land surface areas) data of downscaled model output temperature and precipitation estimates of the ERA-Interim climatic reanalysis to a high resolution of 30 arc sec. The temperature algorithm is based on statistical downscaling of atmospheric temperatures. The precipitation algorithm incorporates orographic predictors including wind fields, valley exposition, and boundary layer height, with a subsequent bias correction. The resulting data consist of a monthly temperature and precipitation climatology for the years 1979-2013. We compare the data derived from the CHELSA algorithm with other standard gridded products and station data from the Global Historical Climate Network. We compare the performance of the new climatologies in species distribution modelling and show that we can increase the accuracy of species range predictions. We further show that CHELSA climatological data has a similar accuracy as other products for temperature, but that its predictions of precipitation patterns are better.","author":[{"dropping-particle":"","family":"Karger","given":"Dirk Nikolaus","non-dropping-particle":"","parse-names":false,"suffix":""},{"dropping-particle":"","family":"Conrad","given":"Olaf","non-dropping-particle":"","parse-names":false,"suffix":""},{"dropping-particle":"","family":"Böhner","given":"Jürgen","non-dropping-particle":"","parse-names":false,"suffix":""},{"dropping-particle":"","family":"Kawohl","given":"Tobias","non-dropping-particle":"","parse-names":false,"suffix":""},{"dropping-particle":"","family":"Kreft","given":"Holger","non-dropping-particle":"","parse-names":false,"suffix":""},{"dropping-particle":"","family":"Soria-Auza","given":"Rodrigo Wilber","non-dropping-particle":"","parse-names":false,"suffix":""},{"dropping-particle":"","family":"Zimmermann","given":"Niklaus E.","non-dropping-particle":"","parse-names":false,"suffix":""},{"dropping-particle":"","family":"Linder","given":"H. Peter","non-dropping-particle":"","parse-names":false,"suffix":""},{"dropping-particle":"","family":"Kessler","given":"Michael","non-dropping-particle":"","parse-names":false,"suffix":""}],"container-title":"Scientific Data","id":"ITEM-1","issued":{"date-parts":[["2017"]]},"page":"1-20","publisher":"The Author(s)","title":"Climatologies at high resolution for the earth's land surface areas","type":"article-journal","volume":"4"},"uris":["http://www.mendeley.com/documents/?uuid=4593c695-2466-45d7-9950-302a73c3e4c2"]}],"mendeley":{"formattedCitation":"(Karger &lt;i&gt;et al.&lt;/i&gt;, 2017)","plainTextFormattedCitation":"(Karger et al., 2017)","previouslyFormattedCitation":"(Karger &lt;i&gt;et al.&lt;/i&gt;, 2017)"},"properties":{"noteIndex":0},"schema":"https://github.com/citation-style-language/schema/raw/master/csl-citation.json"}</w:instrText>
+      </w:r>
+      <w:r>
+        <w:rPr>
+          <w:rFonts w:cstheme="minorHAnsi"/>
+        </w:rPr>
+        <w:fldChar w:fldCharType="separate"/>
+      </w:r>
+      <w:r>
+        <w:rPr>
+          <w:rFonts w:cstheme="minorHAnsi"/>
+          <w:noProof/>
+        </w:rPr>
+        <w:t xml:space="preserve">(Karger </w:t>
+      </w:r>
+      <w:r>
+        <w:rPr>
+          <w:rFonts w:cstheme="minorHAnsi"/>
+          <w:i/>
+          <w:noProof/>
+        </w:rPr>
+        <w:t>et al.</w:t>
+      </w:r>
+      <w:r>
+        <w:rPr>
+          <w:rFonts w:cstheme="minorHAnsi"/>
+          <w:noProof/>
+        </w:rPr>
+        <w:t>, 2017)</w:t>
+      </w:r>
+      <w:r>
+        <w:rPr>
+          <w:rFonts w:cstheme="minorHAnsi"/>
+        </w:rPr>
+        <w:fldChar w:fldCharType="end"/>
+      </w:r>
       <w:r>
         <w:rPr>
           <w:rFonts w:cstheme="minorHAnsi"/>
@@ -6247,7 +6288,14 @@
         <w:rPr>
           <w:rFonts w:cstheme="minorHAnsi"/>
         </w:rPr>
-        <w:t>, data not shown</w:t>
+        <w:t xml:space="preserve">, </w:t>
+      </w:r>
+      <w:r>
+        <w:rPr>
+          <w:rFonts w:cstheme="minorHAnsi"/>
+        </w:rPr>
+        <w:lastRenderedPageBreak/>
+        <w:t>data not shown</w:t>
       </w:r>
       <w:r>
         <w:rPr>
@@ -6782,7 +6830,15 @@
           <w:color w:val="000000"/>
           <w:lang w:eastAsia="ca-ES"/>
         </w:rPr>
-        <w:t xml:space="preserve">between </w:t>
+        <w:t>at least</w:t>
+      </w:r>
+      <w:r>
+        <w:rPr>
+          <w:rFonts w:eastAsia="Times New Roman" w:cstheme="minorHAnsi"/>
+          <w:color w:val="000000"/>
+          <w:lang w:eastAsia="ca-ES"/>
+        </w:rPr>
+        <w:t xml:space="preserve"> </w:t>
       </w:r>
       <w:r>
         <w:rPr>
@@ -6806,31 +6862,15 @@
           <w:color w:val="000000"/>
           <w:lang w:eastAsia="ca-ES"/>
         </w:rPr>
-        <w:t xml:space="preserve"> and </w:t>
-      </w:r>
-      <w:r>
-        <w:rPr>
-          <w:rFonts w:eastAsia="Times New Roman" w:cstheme="minorHAnsi"/>
-          <w:color w:val="000000"/>
-          <w:lang w:eastAsia="ca-ES"/>
-        </w:rPr>
-        <w:t>800</w:t>
-      </w:r>
-      <w:r>
-        <w:rPr>
-          <w:rFonts w:eastAsia="Times New Roman" w:cstheme="minorHAnsi"/>
-          <w:color w:val="000000"/>
-          <w:lang w:eastAsia="ca-ES"/>
-        </w:rPr>
-        <w:t xml:space="preserve"> m</w:t>
-      </w:r>
-      <w:r>
-        <w:rPr>
-          <w:rFonts w:eastAsia="Times New Roman" w:cstheme="minorHAnsi"/>
-          <w:color w:val="000000"/>
-          <w:lang w:eastAsia="ca-ES"/>
-        </w:rPr>
-        <w:t xml:space="preserve"> from each other</w:t>
+        <w:t xml:space="preserve"> </w:t>
+      </w:r>
+      <w:r>
+        <w:rPr>
+          <w:rFonts w:eastAsia="Times New Roman" w:cstheme="minorHAnsi"/>
+          <w:color w:val="000000"/>
+          <w:lang w:eastAsia="ca-ES"/>
+        </w:rPr>
+        <w:t>from each other</w:t>
       </w:r>
       <w:r>
         <w:rPr>
@@ -6918,15 +6958,15 @@
           <w:color w:val="000000"/>
           <w:lang w:eastAsia="ca-ES"/>
         </w:rPr>
-        <w:t xml:space="preserve"> target communit</w:t>
-      </w:r>
-      <w:r>
-        <w:rPr>
-          <w:rFonts w:eastAsia="Times New Roman" w:cstheme="minorHAnsi"/>
-          <w:color w:val="000000"/>
-          <w:lang w:eastAsia="ca-ES"/>
-        </w:rPr>
-        <w:t>ies</w:t>
+        <w:t xml:space="preserve"> target </w:t>
+      </w:r>
+      <w:r>
+        <w:rPr>
+          <w:rFonts w:eastAsia="Times New Roman" w:cstheme="minorHAnsi"/>
+          <w:color w:val="000000"/>
+          <w:lang w:eastAsia="ca-ES"/>
+        </w:rPr>
+        <w:t>species</w:t>
       </w:r>
       <w:r>
         <w:rPr>
@@ -7523,29 +7563,29 @@
         <w:t>1c</w:t>
       </w:r>
       <w:r>
-        <w:t xml:space="preserve">), which were further validated with temperature data available from the Mediterranean sites, based on a field data series from 2020 to 2022 collected </w:t>
+        <w:t xml:space="preserve">), which were further validated with temperature data available from the Mediterranean sites, based on a field data series from 2020 to 2022 collected with </w:t>
+      </w:r>
+      <w:r>
+        <w:t>Micro-</w:t>
+      </w:r>
+      <w:r>
+        <w:t xml:space="preserve">SP3 loggers </w:t>
+      </w:r>
+      <w:r>
+        <w:t>(</w:t>
+      </w:r>
+      <w:r>
+        <w:t>EMS, Czech Republic, accuracy +/- 0.1 ºC at 0 ºC and 0.01 ºC resolution</w:t>
+      </w:r>
+      <w:r>
+        <w:t>)</w:t>
+      </w:r>
+      <w:r>
+        <w:t xml:space="preserve">. Despite differences in the total snow cover and mean temperatures, the snowbed and fellfield </w:t>
       </w:r>
       <w:r>
         <w:lastRenderedPageBreak/>
-        <w:t xml:space="preserve">with </w:t>
-      </w:r>
-      <w:r>
-        <w:t>Micro-</w:t>
-      </w:r>
-      <w:r>
-        <w:t xml:space="preserve">SP3 loggers </w:t>
-      </w:r>
-      <w:r>
-        <w:t>(</w:t>
-      </w:r>
-      <w:r>
-        <w:t>EMS, Czech Republic, accuracy +/- 0.1 ºC at 0 ºC and 0.01 ºC resolution</w:t>
-      </w:r>
-      <w:r>
-        <w:t>)</w:t>
-      </w:r>
-      <w:r>
-        <w:t xml:space="preserve">. Despite differences in the total snow cover and mean temperatures, the snowbed and fellfield conditions were representative of the patterns observed in the two systems. We transformed the two reference data series </w:t>
+        <w:t xml:space="preserve">conditions were representative of the patterns observed in the two systems. We transformed the two reference data series </w:t>
       </w:r>
       <w:r>
         <w:t xml:space="preserve">to </w:t>
@@ -7604,22 +7644,19 @@
         <w:t xml:space="preserve">set up a weekly-resolution temperature program in two incubator chambers to conduct a continuous seasonal experiment (Fig. 1d) using monthly-resolution photoperiod regimes </w:t>
       </w:r>
       <w:r>
+        <w:t>and daily</w:t>
+      </w:r>
+      <w:r>
+        <w:t xml:space="preserve"> temperature ramps </w:t>
+      </w:r>
+      <w:r>
+        <w:t xml:space="preserve">between the Tmax and Tmin </w:t>
+      </w:r>
+      <w:r>
         <w:t>to mimic field conditions</w:t>
       </w:r>
       <w:r>
-        <w:t>. The chambers were programmed with daily temperature ramps between the Tmax and Tmin</w:t>
-      </w:r>
-      <w:r>
-        <w:t xml:space="preserve"> </w:t>
-      </w:r>
-      <w:r>
-        <w:t>registered</w:t>
-      </w:r>
-      <w:r>
-        <w:t xml:space="preserve"> in the field</w:t>
-      </w:r>
-      <w:r>
-        <w:t>. Each incubator was configured in Aralab climatic chamber</w:t>
+        <w:t>. The chambers were programmed with daily temperature ramps. Each incubator was configured in Aralab climatic chamber</w:t>
       </w:r>
       <w:r>
         <w:t>s</w:t>
@@ -7672,7 +7709,23 @@
           <w:color w:val="000000" w:themeColor="text1"/>
           <w:lang w:eastAsia="ca-ES"/>
         </w:rPr>
-        <w:t xml:space="preserve"> daily photoperiod and temperature fluctuation for 144 days. The “snowbed” scenario was programmed with a long snow period with constant 0 </w:t>
+        <w:t xml:space="preserve"> daily photoperiod and temperature fluctuation for 144 days. The “snowbed” </w:t>
+      </w:r>
+      <w:r>
+        <w:rPr>
+          <w:rFonts w:eastAsia="Times New Roman"/>
+          <w:color w:val="000000" w:themeColor="text1"/>
+          <w:lang w:eastAsia="ca-ES"/>
+        </w:rPr>
+        <w:t>incubator</w:t>
+      </w:r>
+      <w:r>
+        <w:rPr>
+          <w:rFonts w:eastAsia="Times New Roman"/>
+          <w:color w:val="000000" w:themeColor="text1"/>
+          <w:lang w:eastAsia="ca-ES"/>
+        </w:rPr>
+        <w:t xml:space="preserve"> was programmed with a long snow period with constant 0 </w:t>
       </w:r>
       <w:r>
         <w:t>ºC</w:t>
@@ -7855,7 +7908,7 @@
           <w:color w:val="000000" w:themeColor="text1"/>
           <w:lang w:eastAsia="ca-ES"/>
         </w:rPr>
-        <w:t xml:space="preserve">and cleaning </w:t>
+        <w:t xml:space="preserve">and </w:t>
       </w:r>
       <w:r>
         <w:rPr>
@@ -7863,7 +7916,15 @@
           <w:color w:val="000000" w:themeColor="text1"/>
           <w:lang w:eastAsia="ca-ES"/>
         </w:rPr>
-        <w:t>of ripened seeds</w:t>
+        <w:t xml:space="preserve">seed </w:t>
+      </w:r>
+      <w:r>
+        <w:rPr>
+          <w:rFonts w:eastAsia="Times New Roman"/>
+          <w:color w:val="000000" w:themeColor="text1"/>
+          <w:lang w:eastAsia="ca-ES"/>
+        </w:rPr>
+        <w:t>cleaning</w:t>
       </w:r>
       <w:r>
         <w:rPr>
@@ -8273,16 +8334,7 @@
           <w:color w:val="000000"/>
           <w:lang w:eastAsia="ca-ES"/>
         </w:rPr>
-        <w:t xml:space="preserve">The experiment was terminated after 14 </w:t>
-      </w:r>
-      <w:r>
-        <w:rPr>
-          <w:rFonts w:eastAsia="Times New Roman" w:cstheme="minorHAnsi"/>
-          <w:color w:val="000000"/>
-          <w:lang w:eastAsia="ca-ES"/>
-        </w:rPr>
-        <w:lastRenderedPageBreak/>
-        <w:t>months (July 2021 - September 2022</w:t>
+        <w:t>The experiment was terminated after 14 months (July 2021 - September 2022</w:t>
       </w:r>
       <w:r>
         <w:rPr>
@@ -8380,7 +8432,14 @@
         <w:rPr>
           <w:rFonts w:cstheme="minorHAnsi"/>
         </w:rPr>
-        <w:t xml:space="preserve"> consisted of the raw scoring data for 95 </w:t>
+        <w:t xml:space="preserve"> </w:t>
+      </w:r>
+      <w:r>
+        <w:rPr>
+          <w:rFonts w:cstheme="minorHAnsi"/>
+        </w:rPr>
+        <w:lastRenderedPageBreak/>
+        <w:t xml:space="preserve">consisted of the raw scoring data for 95 </w:t>
       </w:r>
       <w:r>
         <w:rPr>
@@ -8603,14 +8662,6 @@
           <w:color w:val="000000"/>
           <w:lang w:eastAsia="ca-ES"/>
         </w:rPr>
-        <w:t xml:space="preserve">to </w:t>
-      </w:r>
-      <w:r>
-        <w:rPr>
-          <w:rFonts w:eastAsia="Times New Roman" w:cstheme="minorHAnsi"/>
-          <w:color w:val="000000"/>
-          <w:lang w:eastAsia="ca-ES"/>
-        </w:rPr>
         <w:t>synthesize</w:t>
       </w:r>
       <w:r>
@@ -8687,7 +8738,7 @@
           <w:color w:val="000000"/>
           <w:lang w:eastAsia="ca-ES"/>
         </w:rPr>
-        <w:t xml:space="preserve">by considering their </w:t>
+        <w:t xml:space="preserve">considering their </w:t>
       </w:r>
       <w:r>
         <w:rPr>
@@ -8727,7 +8778,15 @@
           <w:color w:val="000000"/>
           <w:lang w:eastAsia="ca-ES"/>
         </w:rPr>
-        <w:t xml:space="preserve">The first four </w:t>
+        <w:t xml:space="preserve">The first </w:t>
+      </w:r>
+      <w:r>
+        <w:rPr>
+          <w:rFonts w:eastAsia="Times New Roman" w:cstheme="minorHAnsi"/>
+          <w:color w:val="000000"/>
+          <w:lang w:eastAsia="ca-ES"/>
+        </w:rPr>
+        <w:t xml:space="preserve">four </w:t>
       </w:r>
       <w:r>
         <w:rPr>
@@ -9676,23 +9735,7 @@
           <w:color w:val="000000"/>
           <w:lang w:eastAsia="ca-ES"/>
         </w:rPr>
-        <w:t xml:space="preserve">date and </w:t>
-      </w:r>
-      <w:r>
-        <w:rPr>
-          <w:rFonts w:eastAsia="Times New Roman" w:cstheme="minorHAnsi"/>
-          <w:color w:val="000000"/>
-          <w:lang w:eastAsia="ca-ES"/>
-        </w:rPr>
-        <w:t xml:space="preserve">to </w:t>
-      </w:r>
-      <w:r>
-        <w:rPr>
-          <w:rFonts w:eastAsia="Times New Roman" w:cstheme="minorHAnsi"/>
-          <w:color w:val="000000"/>
-          <w:lang w:eastAsia="ca-ES"/>
-        </w:rPr>
-        <w:t xml:space="preserve">compute the </w:t>
+        <w:t xml:space="preserve">date and the </w:t>
       </w:r>
       <w:r>
         <w:rPr>
@@ -9934,7 +9977,7 @@
         <w:rPr>
           <w:rFonts w:cstheme="minorHAnsi"/>
         </w:rPr>
-        <w:t xml:space="preserve">. For each study system, we selected six species which are relatively dominant in the communities and represent different taxonomic families. The seeds were sown in two sampling sites for each system, </w:t>
+        <w:t xml:space="preserve">. For each study system, we selected six species relatively dominant in the communities and represent different taxonomic families. The seeds were sown in two sampling sites for each system, </w:t>
       </w:r>
       <w:r>
         <w:rPr>
@@ -9958,7 +10001,7 @@
         <w:rPr>
           <w:rFonts w:cstheme="minorHAnsi"/>
         </w:rPr>
-        <w:t>snowbed and fellfield conditions within each site. To do this, we used temperature data from an additional sampling of 20 data loggers (</w:t>
+        <w:t>snowbed and fellfield within each site. To do this, we used temperature data from an additional sampling of 20 data loggers (</w:t>
       </w:r>
       <w:proofErr w:type="spellStart"/>
       <w:r>
@@ -10016,7 +10059,19 @@
         <w:rPr>
           <w:rFonts w:cstheme="minorHAnsi"/>
         </w:rPr>
-        <w:t>we allocated 30 seeds from each species into mesh bags and buried them 3-5 cm deep in the soil. We sowed the bags in late September (Mediterranean system) and early October (temperate system)</w:t>
+        <w:t>we allocated 30 seeds from each species into mesh bags</w:t>
+      </w:r>
+      <w:r>
+        <w:rPr>
+          <w:rFonts w:cstheme="minorHAnsi"/>
+        </w:rPr>
+        <w:t xml:space="preserve"> (3 replicate 10 seeds each)</w:t>
+      </w:r>
+      <w:r>
+        <w:rPr>
+          <w:rFonts w:cstheme="minorHAnsi"/>
+        </w:rPr>
+        <w:t xml:space="preserve"> and buried them 3-5 cm deep in the soil. We sowed the bags in late September (Mediterranean system) and early October (temperate system)</w:t>
       </w:r>
       <w:r>
         <w:rPr>
@@ -10053,7 +10108,19 @@
         <w:rPr>
           <w:rFonts w:cstheme="minorHAnsi"/>
         </w:rPr>
-        <w:t xml:space="preserve"> and estimated their germination timing in the field</w:t>
+        <w:t xml:space="preserve"> and estimated their germination </w:t>
+      </w:r>
+      <w:r>
+        <w:rPr>
+          <w:rFonts w:cstheme="minorHAnsi"/>
+        </w:rPr>
+        <w:t>phenology</w:t>
+      </w:r>
+      <w:r>
+        <w:rPr>
+          <w:rFonts w:cstheme="minorHAnsi"/>
+        </w:rPr>
+        <w:t xml:space="preserve"> in the field</w:t>
       </w:r>
       <w:r>
         <w:rPr>
@@ -10108,16 +10175,14 @@
         </w:rPr>
         <w:t xml:space="preserve">We </w:t>
       </w:r>
-      <w:proofErr w:type="spellStart"/>
-      <w:r>
-        <w:rPr>
-          <w:rFonts w:eastAsia="Times New Roman" w:cstheme="minorHAnsi"/>
-          <w:color w:val="000000"/>
-          <w:lang w:eastAsia="ca-ES"/>
-        </w:rPr>
-        <w:t>analyzed</w:t>
-      </w:r>
-      <w:proofErr w:type="spellEnd"/>
+      <w:r>
+        <w:rPr>
+          <w:rFonts w:eastAsia="Times New Roman" w:cstheme="minorHAnsi"/>
+          <w:color w:val="000000"/>
+          <w:lang w:eastAsia="ca-ES"/>
+        </w:rPr>
+        <w:t>analysed</w:t>
+      </w:r>
       <w:r>
         <w:rPr>
           <w:rFonts w:eastAsia="Times New Roman" w:cstheme="minorHAnsi"/>
@@ -10347,23 +10412,7 @@
           <w:color w:val="000000"/>
           <w:lang w:eastAsia="ca-ES"/>
         </w:rPr>
-        <w:t>for</w:t>
-      </w:r>
-      <w:r>
-        <w:rPr>
-          <w:rFonts w:eastAsia="Times New Roman" w:cstheme="minorHAnsi"/>
-          <w:color w:val="000000"/>
-          <w:lang w:eastAsia="ca-ES"/>
-        </w:rPr>
-        <w:t xml:space="preserve"> the</w:t>
-      </w:r>
-      <w:r>
-        <w:rPr>
-          <w:rFonts w:eastAsia="Times New Roman" w:cstheme="minorHAnsi"/>
-          <w:color w:val="000000"/>
-          <w:lang w:eastAsia="ca-ES"/>
-        </w:rPr>
-        <w:t xml:space="preserve"> </w:t>
+        <w:t xml:space="preserve">for </w:t>
       </w:r>
       <w:r>
         <w:rPr>
@@ -10403,22 +10452,6 @@
           <w:color w:val="000000"/>
           <w:lang w:eastAsia="ca-ES"/>
         </w:rPr>
-        <w:t>traits</w:t>
-      </w:r>
-      <w:r>
-        <w:rPr>
-          <w:rFonts w:eastAsia="Times New Roman" w:cstheme="minorHAnsi"/>
-          <w:color w:val="000000"/>
-          <w:lang w:eastAsia="ca-ES"/>
-        </w:rPr>
-        <w:t xml:space="preserve"> </w:t>
-      </w:r>
-      <w:r>
-        <w:rPr>
-          <w:rFonts w:eastAsia="Times New Roman" w:cstheme="minorHAnsi"/>
-          <w:color w:val="000000"/>
-          <w:lang w:eastAsia="ca-ES"/>
-        </w:rPr>
         <w:t xml:space="preserve">we </w:t>
       </w:r>
       <w:r>
@@ -10451,7 +10484,15 @@
           <w:color w:val="000000"/>
           <w:lang w:eastAsia="ca-ES"/>
         </w:rPr>
-        <w:t>used gaussian</w:t>
+        <w:t xml:space="preserve">used </w:t>
+      </w:r>
+      <w:r>
+        <w:rPr>
+          <w:rFonts w:eastAsia="Times New Roman" w:cstheme="minorHAnsi"/>
+          <w:color w:val="000000"/>
+          <w:lang w:eastAsia="ca-ES"/>
+        </w:rPr>
+        <w:t>Gaussian</w:t>
       </w:r>
       <w:r>
         <w:rPr>
@@ -10587,16 +10628,14 @@
         </w:rPr>
         <w:t xml:space="preserve"> </w:t>
       </w:r>
-      <w:proofErr w:type="spellStart"/>
-      <w:r>
-        <w:rPr>
-          <w:rFonts w:eastAsia="Times New Roman" w:cstheme="minorHAnsi"/>
-          <w:color w:val="000000"/>
-          <w:lang w:eastAsia="ca-ES"/>
-        </w:rPr>
-        <w:t>analyzed</w:t>
-      </w:r>
-      <w:proofErr w:type="spellEnd"/>
+      <w:r>
+        <w:rPr>
+          <w:rFonts w:eastAsia="Times New Roman" w:cstheme="minorHAnsi"/>
+          <w:color w:val="000000"/>
+          <w:lang w:eastAsia="ca-ES"/>
+        </w:rPr>
+        <w:t>analysed</w:t>
+      </w:r>
       <w:r>
         <w:rPr>
           <w:rFonts w:eastAsia="Times New Roman" w:cstheme="minorHAnsi"/>
@@ -10629,24 +10668,14 @@
         </w:rPr>
         <w:t xml:space="preserve"> separately and </w:t>
       </w:r>
-      <w:proofErr w:type="spellStart"/>
-      <w:r>
-        <w:rPr>
-          <w:rFonts w:eastAsia="Times New Roman" w:cstheme="minorHAnsi"/>
-          <w:color w:val="000000"/>
-          <w:lang w:eastAsia="ca-ES"/>
-        </w:rPr>
-        <w:t>modelled</w:t>
-      </w:r>
-      <w:r>
-        <w:rPr>
-          <w:rFonts w:eastAsia="Times New Roman" w:cstheme="minorHAnsi"/>
-          <w:color w:val="000000"/>
-          <w:lang w:eastAsia="ca-ES"/>
-        </w:rPr>
-        <w:t>every</w:t>
-      </w:r>
-      <w:proofErr w:type="spellEnd"/>
+      <w:r>
+        <w:rPr>
+          <w:rFonts w:eastAsia="Times New Roman" w:cstheme="minorHAnsi"/>
+          <w:color w:val="000000"/>
+          <w:lang w:eastAsia="ca-ES"/>
+        </w:rPr>
+        <w:t>modelled every</w:t>
+      </w:r>
       <w:r>
         <w:rPr>
           <w:rFonts w:eastAsia="Times New Roman" w:cstheme="minorHAnsi"/>
@@ -11352,7 +11381,23 @@
           <w:color w:val="000000"/>
           <w:lang w:eastAsia="ca-ES"/>
         </w:rPr>
-        <w:t>In all models we used weakly informative priors</w:t>
+        <w:t>In all models</w:t>
+      </w:r>
+      <w:r>
+        <w:rPr>
+          <w:rFonts w:eastAsia="Times New Roman" w:cstheme="minorHAnsi"/>
+          <w:color w:val="000000"/>
+          <w:lang w:eastAsia="ca-ES"/>
+        </w:rPr>
+        <w:t>,</w:t>
+      </w:r>
+      <w:r>
+        <w:rPr>
+          <w:rFonts w:eastAsia="Times New Roman" w:cstheme="minorHAnsi"/>
+          <w:color w:val="000000"/>
+          <w:lang w:eastAsia="ca-ES"/>
+        </w:rPr>
+        <w:t xml:space="preserve"> we used weakly informative priors</w:t>
       </w:r>
       <w:r>
         <w:rPr>
@@ -11482,16 +11527,14 @@
         </w:rPr>
         <w:t xml:space="preserve"> was </w:t>
       </w:r>
-      <w:proofErr w:type="spellStart"/>
-      <w:r>
-        <w:rPr>
-          <w:rFonts w:eastAsia="Times New Roman" w:cstheme="minorHAnsi"/>
-          <w:color w:val="000000"/>
-          <w:lang w:eastAsia="ca-ES"/>
-        </w:rPr>
-        <w:t>analyzed</w:t>
-      </w:r>
-      <w:proofErr w:type="spellEnd"/>
+      <w:r>
+        <w:rPr>
+          <w:rFonts w:eastAsia="Times New Roman" w:cstheme="minorHAnsi"/>
+          <w:color w:val="000000"/>
+          <w:lang w:eastAsia="ca-ES"/>
+        </w:rPr>
+        <w:t>analysed</w:t>
+      </w:r>
       <w:r>
         <w:rPr>
           <w:rFonts w:eastAsia="Times New Roman" w:cstheme="minorHAnsi"/>
@@ -11703,7 +11746,10 @@
         <w:t xml:space="preserve">ighest germination period in spring for the fellfield </w:t>
       </w:r>
       <w:r>
-        <w:t>scenario,</w:t>
+        <w:t>conditions</w:t>
+      </w:r>
+      <w:r>
+        <w:t>,</w:t>
       </w:r>
       <w:r>
         <w:t xml:space="preserve"> while in </w:t>
@@ -11712,7 +11758,16 @@
         <w:t xml:space="preserve">the </w:t>
       </w:r>
       <w:r>
-        <w:t xml:space="preserve">snowbed scenario the </w:t>
+        <w:t xml:space="preserve">snowbed </w:t>
+      </w:r>
+      <w:r>
+        <w:t>conditions</w:t>
+      </w:r>
+      <w:r>
+        <w:t>,</w:t>
+      </w:r>
+      <w:r>
+        <w:t xml:space="preserve"> the </w:t>
       </w:r>
       <w:r>
         <w:t xml:space="preserve">germination </w:t>
@@ -12077,7 +12132,13 @@
         <w:t xml:space="preserve"> </w:t>
       </w:r>
       <w:r>
-        <w:t xml:space="preserve">In a scenario </w:t>
+        <w:t xml:space="preserve">In a </w:t>
+      </w:r>
+      <w:r>
+        <w:t>conditions</w:t>
+      </w:r>
+      <w:r>
+        <w:t xml:space="preserve"> </w:t>
       </w:r>
       <w:r>
         <w:t xml:space="preserve">with </w:t>
@@ -12874,7 +12935,7 @@
         <w:fldChar w:fldCharType="begin" w:fldLock="1"/>
       </w:r>
       <w:r>
-        <w:instrText>ADDIN CSL_CITATION {"citationItems":[{"id":"ITEM-1","itemData":{"abstract":"Phylogenetic trees describe the pattern of descent amongst a group of species. With the rapid accumulation of DNA sequence data, more and more phylogenies are being constructed based upon sequence comparisons. The combination of these phylogenies with powerful new statistical approaches for the analysis of biological evolution is challenging widely held beliefs about the history and evolution of life on Earth.","author":[{"dropping-particle":"","family":"M. Pagel","given":"","non-dropping-particle":"","parse-names":false,"suffix":""}],"container-title":"Nature","id":"ITEM-1","issue":"October","issued":{"date-parts":[["1999"]]},"page":"877-884","title":"Inferring the historical patterns of biological evolution","type":"article-journal","volume":"401"},"uris":["http://www.mendeley.com/documents/?uuid=475e9593-006f-4538-964f-34268e455624"]}],"mendeley":{"formattedCitation":"(M. Pagel, 1999)","plainTextFormattedCitation":"(M. Pagel, 1999)"},"properties":{"noteIndex":0},"schema":"https://github.com/citation-style-language/schema/raw/master/csl-citation.json"}</w:instrText>
+        <w:instrText>ADDIN CSL_CITATION {"citationItems":[{"id":"ITEM-1","itemData":{"abstract":"Phylogenetic trees describe the pattern of descent amongst a group of species. With the rapid accumulation of DNA sequence data, more and more phylogenies are being constructed based upon sequence comparisons. The combination of these phylogenies with powerful new statistical approaches for the analysis of biological evolution is challenging widely held beliefs about the history and evolution of life on Earth.","author":[{"dropping-particle":"","family":"M. Pagel","given":"","non-dropping-particle":"","parse-names":false,"suffix":""}],"container-title":"Nature","id":"ITEM-1","issue":"October","issued":{"date-parts":[["1999"]]},"page":"877-884","title":"Inferring the historical patterns of biological evolution","type":"article-journal","volume":"401"},"uris":["http://www.mendeley.com/documents/?uuid=475e9593-006f-4538-964f-34268e455624"]}],"mendeley":{"formattedCitation":"(M. Pagel, 1999)","plainTextFormattedCitation":"(M. Pagel, 1999)","previouslyFormattedCitation":"(M. Pagel, 1999)"},"properties":{"noteIndex":0},"schema":"https://github.com/citation-style-language/schema/raw/master/csl-citation.json"}</w:instrText>
       </w:r>
       <w:r>
         <w:fldChar w:fldCharType="separate"/>
@@ -13593,19 +13654,19 @@
         <w:rPr>
           <w:rFonts w:cstheme="minorHAnsi"/>
         </w:rPr>
-        <w:t xml:space="preserve"> we observed higher germination </w:t>
-      </w:r>
-      <w:r>
-        <w:rPr>
-          <w:rFonts w:cstheme="minorHAnsi"/>
-        </w:rPr>
-        <w:t xml:space="preserve">in </w:t>
-      </w:r>
-      <w:r>
-        <w:rPr>
-          <w:rFonts w:cstheme="minorHAnsi"/>
-        </w:rPr>
-        <w:t>late</w:t>
+        <w:t>,</w:t>
+      </w:r>
+      <w:r>
+        <w:rPr>
+          <w:rFonts w:cstheme="minorHAnsi"/>
+        </w:rPr>
+        <w:t xml:space="preserve"> we observed higher germination late</w:t>
+      </w:r>
+      <w:r>
+        <w:rPr>
+          <w:rFonts w:cstheme="minorHAnsi"/>
+        </w:rPr>
+        <w:t>r in</w:t>
       </w:r>
       <w:r>
         <w:rPr>
@@ -13731,7 +13792,7 @@
         <w:rPr>
           <w:rFonts w:cstheme="minorHAnsi"/>
         </w:rPr>
-        <w:t>are an important source of variation in alpine germination</w:t>
+        <w:t>are an important source of variation in germination</w:t>
       </w:r>
       <w:r>
         <w:rPr>
@@ -13850,7 +13911,23 @@
           <w:color w:val="000000"/>
           <w:lang w:eastAsia="ca-ES"/>
         </w:rPr>
-        <w:t>mall microclimatic differences of two or three degre</w:t>
+        <w:t>mall microclimatic differences of two</w:t>
+      </w:r>
+      <w:r>
+        <w:rPr>
+          <w:rFonts w:eastAsia="Times New Roman" w:cstheme="minorHAnsi"/>
+          <w:color w:val="000000"/>
+          <w:lang w:eastAsia="ca-ES"/>
+        </w:rPr>
+        <w:t>/</w:t>
+      </w:r>
+      <w:r>
+        <w:rPr>
+          <w:rFonts w:eastAsia="Times New Roman" w:cstheme="minorHAnsi"/>
+          <w:color w:val="000000"/>
+          <w:lang w:eastAsia="ca-ES"/>
+        </w:rPr>
+        <w:t>three degre</w:t>
       </w:r>
       <w:r>
         <w:rPr>
@@ -14428,15 +14505,23 @@
           <w:color w:val="000000"/>
           <w:lang w:eastAsia="ca-ES"/>
         </w:rPr>
-        <w:t>and</w:t>
-      </w:r>
-      <w:r>
-        <w:rPr>
-          <w:rFonts w:eastAsia="Times New Roman" w:cstheme="minorHAnsi"/>
-          <w:color w:val="000000"/>
-          <w:lang w:eastAsia="ca-ES"/>
-        </w:rPr>
-        <w:t xml:space="preserve"> seedlings </w:t>
+        <w:t xml:space="preserve">for </w:t>
+      </w:r>
+      <w:r>
+        <w:rPr>
+          <w:rFonts w:eastAsia="Times New Roman" w:cstheme="minorHAnsi"/>
+          <w:color w:val="000000"/>
+          <w:lang w:eastAsia="ca-ES"/>
+        </w:rPr>
+        <w:t xml:space="preserve">seedlings </w:t>
+      </w:r>
+      <w:r>
+        <w:rPr>
+          <w:rFonts w:eastAsia="Times New Roman" w:cstheme="minorHAnsi"/>
+          <w:color w:val="000000"/>
+          <w:lang w:eastAsia="ca-ES"/>
+        </w:rPr>
+        <w:t xml:space="preserve">which </w:t>
       </w:r>
       <w:r>
         <w:rPr>
@@ -14460,7 +14545,15 @@
           <w:color w:val="000000"/>
           <w:lang w:eastAsia="ca-ES"/>
         </w:rPr>
-        <w:t xml:space="preserve"> before the next growing season</w:t>
+        <w:t xml:space="preserve"> </w:t>
+      </w:r>
+      <w:r>
+        <w:rPr>
+          <w:rFonts w:eastAsia="Times New Roman" w:cstheme="minorHAnsi"/>
+          <w:color w:val="000000"/>
+          <w:lang w:eastAsia="ca-ES"/>
+        </w:rPr>
+        <w:t>earlier</w:t>
       </w:r>
       <w:r>
         <w:rPr>
@@ -14649,25 +14742,7 @@
           <w:color w:val="000000"/>
           <w:lang w:eastAsia="ca-ES"/>
         </w:rPr>
-        <w:t xml:space="preserve"> seems to be </w:t>
-      </w:r>
-      <w:proofErr w:type="gramStart"/>
-      <w:r>
-        <w:rPr>
-          <w:rFonts w:eastAsia="Times New Roman" w:cstheme="minorHAnsi"/>
-          <w:color w:val="000000"/>
-          <w:lang w:eastAsia="ca-ES"/>
-        </w:rPr>
-        <w:t>species-specific</w:t>
-      </w:r>
-      <w:proofErr w:type="gramEnd"/>
-      <w:r>
-        <w:rPr>
-          <w:rFonts w:eastAsia="Times New Roman" w:cstheme="minorHAnsi"/>
-          <w:color w:val="000000"/>
-          <w:lang w:eastAsia="ca-ES"/>
-        </w:rPr>
-        <w:t xml:space="preserve"> and more studies are needed</w:t>
+        <w:t xml:space="preserve"> seems to be species-specific and more studies are needed</w:t>
       </w:r>
       <w:r>
         <w:rPr>
@@ -14852,7 +14927,7 @@
           <w:color w:val="000000"/>
           <w:lang w:eastAsia="ca-ES"/>
         </w:rPr>
-        <w:t>must endure below 0 ºC temperatures and postpone germination until frozen soil thaw</w:t>
+        <w:t>must endure below 0ºC temperatures and postpone germination until frozen soil thaw</w:t>
       </w:r>
       <w:r>
         <w:rPr>
@@ -16029,15 +16104,7 @@
           <w:color w:val="000000"/>
           <w:lang w:eastAsia="ca-ES"/>
         </w:rPr>
-        <w:t>cofounding</w:t>
-      </w:r>
-      <w:r>
-        <w:rPr>
-          <w:rFonts w:eastAsia="Times New Roman" w:cstheme="minorHAnsi"/>
-          <w:color w:val="000000"/>
-          <w:lang w:eastAsia="ca-ES"/>
-        </w:rPr>
-        <w:t xml:space="preserve"> processes</w:t>
+        <w:t>observing the two peaks</w:t>
       </w:r>
       <w:r>
         <w:rPr>
@@ -17390,7 +17457,15 @@
           <w:color w:val="000000"/>
           <w:lang w:eastAsia="ca-ES"/>
         </w:rPr>
-        <w:t xml:space="preserve"> fellfield scenario</w:t>
+        <w:t xml:space="preserve"> fellfield </w:t>
+      </w:r>
+      <w:r>
+        <w:rPr>
+          <w:rFonts w:eastAsia="Times New Roman" w:cstheme="minorHAnsi"/>
+          <w:color w:val="000000"/>
+          <w:lang w:eastAsia="ca-ES"/>
+        </w:rPr>
+        <w:t>conditions</w:t>
       </w:r>
       <w:r>
         <w:rPr>
@@ -17430,7 +17505,23 @@
           <w:color w:val="000000"/>
           <w:lang w:eastAsia="ca-ES"/>
         </w:rPr>
-        <w:t xml:space="preserve"> scenario it was exceeded later in the growing season.</w:t>
+        <w:t xml:space="preserve"> </w:t>
+      </w:r>
+      <w:r>
+        <w:rPr>
+          <w:rFonts w:eastAsia="Times New Roman" w:cstheme="minorHAnsi"/>
+          <w:color w:val="000000"/>
+          <w:lang w:eastAsia="ca-ES"/>
+        </w:rPr>
+        <w:t>conditions</w:t>
+      </w:r>
+      <w:r>
+        <w:rPr>
+          <w:rFonts w:eastAsia="Times New Roman" w:cstheme="minorHAnsi"/>
+          <w:color w:val="000000"/>
+          <w:lang w:eastAsia="ca-ES"/>
+        </w:rPr>
+        <w:t xml:space="preserve"> it was exceeded later in the growing season.</w:t>
       </w:r>
       <w:r>
         <w:rPr>
@@ -17542,7 +17633,15 @@
           <w:color w:val="000000"/>
           <w:lang w:eastAsia="ca-ES"/>
         </w:rPr>
-        <w:t xml:space="preserve"> to form persistent soil seed bank</w:t>
+        <w:t xml:space="preserve"> to form persistent soil seed </w:t>
+      </w:r>
+      <w:r>
+        <w:rPr>
+          <w:rFonts w:eastAsia="Times New Roman" w:cstheme="minorHAnsi"/>
+          <w:color w:val="000000"/>
+          <w:lang w:eastAsia="ca-ES"/>
+        </w:rPr>
+        <w:t>banks</w:t>
       </w:r>
       <w:r>
         <w:rPr>
@@ -17722,7 +17821,7 @@
           <w:color w:val="000000"/>
           <w:lang w:eastAsia="ca-ES"/>
         </w:rPr>
-        <w:t>can</w:t>
+        <w:t>could</w:t>
       </w:r>
       <w:r>
         <w:rPr>
@@ -18055,7 +18154,23 @@
           <w:color w:val="000000"/>
           <w:lang w:eastAsia="ca-ES"/>
         </w:rPr>
-        <w:t xml:space="preserve"> within the first year, but also meaning that </w:t>
+        <w:t xml:space="preserve"> within the first year, but also </w:t>
+      </w:r>
+      <w:r>
+        <w:rPr>
+          <w:rFonts w:eastAsia="Times New Roman" w:cstheme="minorHAnsi"/>
+          <w:color w:val="000000"/>
+          <w:lang w:eastAsia="ca-ES"/>
+        </w:rPr>
+        <w:t>means</w:t>
+      </w:r>
+      <w:r>
+        <w:rPr>
+          <w:rFonts w:eastAsia="Times New Roman" w:cstheme="minorHAnsi"/>
+          <w:color w:val="000000"/>
+          <w:lang w:eastAsia="ca-ES"/>
+        </w:rPr>
+        <w:t xml:space="preserve"> that </w:t>
       </w:r>
       <w:r>
         <w:rPr>
@@ -19124,7 +19239,13 @@
         <w:rPr>
           <w:lang w:eastAsia="ca-ES"/>
         </w:rPr>
-        <w:t>by alpine microclimatic variation</w:t>
+        <w:t>by alpine microclimat</w:t>
+      </w:r>
+      <w:r>
+        <w:rPr>
+          <w:lang w:eastAsia="ca-ES"/>
+        </w:rPr>
+        <w:t>es</w:t>
       </w:r>
       <w:r>
         <w:rPr>
@@ -19491,7 +19612,19 @@
         <w:rPr>
           <w:lang w:eastAsia="ca-ES"/>
         </w:rPr>
-        <w:t xml:space="preserve"> species</w:t>
+        <w:t xml:space="preserve"> </w:t>
+      </w:r>
+      <w:r>
+        <w:rPr>
+          <w:lang w:eastAsia="ca-ES"/>
+        </w:rPr>
+        <w:t xml:space="preserve">alpine </w:t>
+      </w:r>
+      <w:r>
+        <w:rPr>
+          <w:lang w:eastAsia="ca-ES"/>
+        </w:rPr>
+        <w:t>species</w:t>
       </w:r>
       <w:r>
         <w:rPr>
@@ -19563,13 +19696,25 @@
         <w:rPr>
           <w:lang w:eastAsia="ca-ES"/>
         </w:rPr>
-        <w:t xml:space="preserve"> systems in a similar way. However, the real impact of seed germination shifts will depend on individual species responses along microclimatic gradients</w:t>
-      </w:r>
-      <w:r>
-        <w:rPr>
-          <w:lang w:eastAsia="ca-ES"/>
-        </w:rPr>
-        <w:t xml:space="preserve"> of temperature and snow cover, and the potential of each species to adapt their phenological traits to new climatic conditions. Further studies also will need to combine the effects of germination shifts with the survival and establishment of seedlings along spatiotemporal changes of microclimatic conditions.</w:t>
+        <w:t xml:space="preserve"> systems in a similar way. However, the real impact of germination shifts will depend on individual species responses along microclimatic gradients</w:t>
+      </w:r>
+      <w:r>
+        <w:rPr>
+          <w:lang w:eastAsia="ca-ES"/>
+        </w:rPr>
+        <w:t xml:space="preserve"> of temperature and snow cover, and the potential of each species to adapt their phenological traits to new climatic conditions. Further studies also will need to combine the effects of germination shifts with the survival and establishment of seedlings along spatiotemporal changes </w:t>
+      </w:r>
+      <w:r>
+        <w:rPr>
+          <w:lang w:eastAsia="ca-ES"/>
+        </w:rPr>
+        <w:t>in</w:t>
+      </w:r>
+      <w:r>
+        <w:rPr>
+          <w:lang w:eastAsia="ca-ES"/>
+        </w:rPr>
+        <w:t xml:space="preserve"> microclimatic conditions.</w:t>
       </w:r>
     </w:p>
     <w:p>
@@ -21092,7 +21237,7 @@
           <w:rFonts w:ascii="Calibri" w:hAnsi="Calibri" w:cs="Calibri"/>
           <w:noProof/>
         </w:rPr>
-        <w:t xml:space="preserve">Keck, F. </w:t>
+        <w:t xml:space="preserve">Karger, D. N. </w:t>
       </w:r>
       <w:r>
         <w:rPr>
@@ -21108,7 +21253,7 @@
           <w:rFonts w:ascii="Calibri" w:hAnsi="Calibri" w:cs="Calibri"/>
           <w:noProof/>
         </w:rPr>
-        <w:t xml:space="preserve"> (2016) ‘phylosignal: an R package to measure, test, and explore the phylogenetic signal’, </w:t>
+        <w:t xml:space="preserve"> (2017) ‘Climatologies at high resolution for the earth’s land surface areas’, </w:t>
       </w:r>
       <w:r>
         <w:rPr>
@@ -21117,14 +21262,14 @@
           <w:iCs/>
           <w:noProof/>
         </w:rPr>
-        <w:t>Ecology and Evolution</w:t>
-      </w:r>
-      <w:r>
-        <w:rPr>
-          <w:rFonts w:ascii="Calibri" w:hAnsi="Calibri" w:cs="Calibri"/>
-          <w:noProof/>
-        </w:rPr>
-        <w:t>, 6(9), pp. 2774–2780. doi: 10.1002/ece3.2051.</w:t>
+        <w:t>Scientific Data</w:t>
+      </w:r>
+      <w:r>
+        <w:rPr>
+          <w:rFonts w:ascii="Calibri" w:hAnsi="Calibri" w:cs="Calibri"/>
+          <w:noProof/>
+        </w:rPr>
+        <w:t>, 4, pp. 1–20. doi: 10.1038/sdata.2017.122.</w:t>
       </w:r>
     </w:p>
     <w:p>
@@ -21144,7 +21289,7 @@
           <w:rFonts w:ascii="Calibri" w:hAnsi="Calibri" w:cs="Calibri"/>
           <w:noProof/>
         </w:rPr>
-        <w:t xml:space="preserve">Kimball, S. </w:t>
+        <w:t xml:space="preserve">Keck, F. </w:t>
       </w:r>
       <w:r>
         <w:rPr>
@@ -21160,7 +21305,7 @@
           <w:rFonts w:ascii="Calibri" w:hAnsi="Calibri" w:cs="Calibri"/>
           <w:noProof/>
         </w:rPr>
-        <w:t xml:space="preserve"> (2011) ‘Differences in the timing of germination and reproduction relate to growth physiology and population dynamics of sonoran desert winter annuals’, </w:t>
+        <w:t xml:space="preserve"> (2016) ‘phylosignal: an R package to measure, test, and explore the phylogenetic signal’, </w:t>
       </w:r>
       <w:r>
         <w:rPr>
@@ -21169,14 +21314,14 @@
           <w:iCs/>
           <w:noProof/>
         </w:rPr>
-        <w:t>American Journal of Botany</w:t>
-      </w:r>
-      <w:r>
-        <w:rPr>
-          <w:rFonts w:ascii="Calibri" w:hAnsi="Calibri" w:cs="Calibri"/>
-          <w:noProof/>
-        </w:rPr>
-        <w:t>, 98(11), pp. 1773–1781. doi: 10.3732/ajb.1100034.</w:t>
+        <w:t>Ecology and Evolution</w:t>
+      </w:r>
+      <w:r>
+        <w:rPr>
+          <w:rFonts w:ascii="Calibri" w:hAnsi="Calibri" w:cs="Calibri"/>
+          <w:noProof/>
+        </w:rPr>
+        <w:t>, 6(9), pp. 2774–2780. doi: 10.1002/ece3.2051.</w:t>
       </w:r>
     </w:p>
     <w:p>
@@ -21196,7 +21341,7 @@
           <w:rFonts w:ascii="Calibri" w:hAnsi="Calibri" w:cs="Calibri"/>
           <w:noProof/>
         </w:rPr>
-        <w:t xml:space="preserve">Körner, C. (2021) </w:t>
+        <w:t xml:space="preserve">Kimball, S. </w:t>
       </w:r>
       <w:r>
         <w:rPr>
@@ -21205,14 +21350,30 @@
           <w:iCs/>
           <w:noProof/>
         </w:rPr>
-        <w:t>Alpine Plant Life</w:t>
-      </w:r>
-      <w:r>
-        <w:rPr>
-          <w:rFonts w:ascii="Calibri" w:hAnsi="Calibri" w:cs="Calibri"/>
-          <w:noProof/>
-        </w:rPr>
-        <w:t>. 3rd edn. Edited by Springer Nature Switzerland AG 2021. Springer Cham. doi: 10.1007/978-3-030-59538-8.</w:t>
+        <w:t>et al.</w:t>
+      </w:r>
+      <w:r>
+        <w:rPr>
+          <w:rFonts w:ascii="Calibri" w:hAnsi="Calibri" w:cs="Calibri"/>
+          <w:noProof/>
+        </w:rPr>
+        <w:t xml:space="preserve"> (2011) ‘Differences in the timing of germination and reproduction relate to growth physiology and population dynamics of sonoran desert winter annuals’, </w:t>
+      </w:r>
+      <w:r>
+        <w:rPr>
+          <w:rFonts w:ascii="Calibri" w:hAnsi="Calibri" w:cs="Calibri"/>
+          <w:i/>
+          <w:iCs/>
+          <w:noProof/>
+        </w:rPr>
+        <w:t>American Journal of Botany</w:t>
+      </w:r>
+      <w:r>
+        <w:rPr>
+          <w:rFonts w:ascii="Calibri" w:hAnsi="Calibri" w:cs="Calibri"/>
+          <w:noProof/>
+        </w:rPr>
+        <w:t>, 98(11), pp. 1773–1781. doi: 10.3732/ajb.1100034.</w:t>
       </w:r>
     </w:p>
     <w:p>
@@ -21232,7 +21393,7 @@
           <w:rFonts w:ascii="Calibri" w:hAnsi="Calibri" w:cs="Calibri"/>
           <w:noProof/>
         </w:rPr>
-        <w:t xml:space="preserve">Levine, J. M., Mceachern, A. K. and Cowan, C. (2011) ‘Seasonal timing of first rain storms affects rare plant population dynamics’, </w:t>
+        <w:t xml:space="preserve">Körner, C. (2021) </w:t>
       </w:r>
       <w:r>
         <w:rPr>
@@ -21241,14 +21402,14 @@
           <w:iCs/>
           <w:noProof/>
         </w:rPr>
-        <w:t>Ecology</w:t>
-      </w:r>
-      <w:r>
-        <w:rPr>
-          <w:rFonts w:ascii="Calibri" w:hAnsi="Calibri" w:cs="Calibri"/>
-          <w:noProof/>
-        </w:rPr>
-        <w:t>, 92(12), pp. 2236–2247.</w:t>
+        <w:t>Alpine Plant Life</w:t>
+      </w:r>
+      <w:r>
+        <w:rPr>
+          <w:rFonts w:ascii="Calibri" w:hAnsi="Calibri" w:cs="Calibri"/>
+          <w:noProof/>
+        </w:rPr>
+        <w:t>. 3rd edn. Edited by Springer Nature Switzerland AG 2021. Springer Cham. doi: 10.1007/978-3-030-59538-8.</w:t>
       </w:r>
     </w:p>
     <w:p>
@@ -21268,7 +21429,15 @@
           <w:rFonts w:ascii="Calibri" w:hAnsi="Calibri" w:cs="Calibri"/>
           <w:noProof/>
         </w:rPr>
-        <w:t xml:space="preserve">M. Pagel (1999) ‘Inferring the historical patterns of biological evolution’, </w:t>
+        <w:t xml:space="preserve">Levine, J. M., Mceachern, A. K. and Cowan, C. (2011) ‘Seasonal timing of first rain storms </w:t>
+      </w:r>
+      <w:r>
+        <w:rPr>
+          <w:rFonts w:ascii="Calibri" w:hAnsi="Calibri" w:cs="Calibri"/>
+          <w:noProof/>
+        </w:rPr>
+        <w:lastRenderedPageBreak/>
+        <w:t xml:space="preserve">affects rare plant population dynamics’, </w:t>
       </w:r>
       <w:r>
         <w:rPr>
@@ -21277,22 +21446,14 @@
           <w:iCs/>
           <w:noProof/>
         </w:rPr>
-        <w:t>Nature</w:t>
-      </w:r>
-      <w:r>
-        <w:rPr>
-          <w:rFonts w:ascii="Calibri" w:hAnsi="Calibri" w:cs="Calibri"/>
-          <w:noProof/>
-        </w:rPr>
-        <w:t xml:space="preserve">, 401(October), </w:t>
-      </w:r>
-      <w:r>
-        <w:rPr>
-          <w:rFonts w:ascii="Calibri" w:hAnsi="Calibri" w:cs="Calibri"/>
-          <w:noProof/>
-        </w:rPr>
-        <w:lastRenderedPageBreak/>
-        <w:t>pp. 877–884.</w:t>
+        <w:t>Ecology</w:t>
+      </w:r>
+      <w:r>
+        <w:rPr>
+          <w:rFonts w:ascii="Calibri" w:hAnsi="Calibri" w:cs="Calibri"/>
+          <w:noProof/>
+        </w:rPr>
+        <w:t>, 92(12), pp. 2236–2247.</w:t>
       </w:r>
     </w:p>
     <w:p>
@@ -21312,7 +21473,7 @@
           <w:rFonts w:ascii="Calibri" w:hAnsi="Calibri" w:cs="Calibri"/>
           <w:noProof/>
         </w:rPr>
-        <w:t xml:space="preserve">Mattana, E. </w:t>
+        <w:t xml:space="preserve">M. Pagel (1999) ‘Inferring the historical patterns of biological evolution’, </w:t>
       </w:r>
       <w:r>
         <w:rPr>
@@ -21321,30 +21482,14 @@
           <w:iCs/>
           <w:noProof/>
         </w:rPr>
-        <w:t>et al.</w:t>
-      </w:r>
-      <w:r>
-        <w:rPr>
-          <w:rFonts w:ascii="Calibri" w:hAnsi="Calibri" w:cs="Calibri"/>
-          <w:noProof/>
-        </w:rPr>
-        <w:t xml:space="preserve"> (2022) ‘Climate change and plant regeneration from seeds in Mediterranean regions of the Northern Hemisphere’, in </w:t>
-      </w:r>
-      <w:r>
-        <w:rPr>
-          <w:rFonts w:ascii="Calibri" w:hAnsi="Calibri" w:cs="Calibri"/>
-          <w:i/>
-          <w:iCs/>
-          <w:noProof/>
-        </w:rPr>
-        <w:t>Plant Regeneration from Seeds A Global Warming Perspective</w:t>
-      </w:r>
-      <w:r>
-        <w:rPr>
-          <w:rFonts w:ascii="Calibri" w:hAnsi="Calibri" w:cs="Calibri"/>
-          <w:noProof/>
-        </w:rPr>
-        <w:t>. Academic Press, pp. 101–114.</w:t>
+        <w:t>Nature</w:t>
+      </w:r>
+      <w:r>
+        <w:rPr>
+          <w:rFonts w:ascii="Calibri" w:hAnsi="Calibri" w:cs="Calibri"/>
+          <w:noProof/>
+        </w:rPr>
+        <w:t>, 401(October), pp. 877–884.</w:t>
       </w:r>
     </w:p>
     <w:p>
@@ -21364,7 +21509,7 @@
           <w:rFonts w:ascii="Calibri" w:hAnsi="Calibri" w:cs="Calibri"/>
           <w:noProof/>
         </w:rPr>
-        <w:t xml:space="preserve">Mondoni, A. </w:t>
+        <w:t xml:space="preserve">Mattana, E. </w:t>
       </w:r>
       <w:r>
         <w:rPr>
@@ -21380,7 +21525,7 @@
           <w:rFonts w:ascii="Calibri" w:hAnsi="Calibri" w:cs="Calibri"/>
           <w:noProof/>
         </w:rPr>
-        <w:t xml:space="preserve"> (2009) ‘Germination requirements of the alpine endemic Silene elisabethae Jan: Effects of cold stratification, light and GA3’, </w:t>
+        <w:t xml:space="preserve"> (2022) ‘Climate change and plant regeneration from seeds in Mediterranean regions of the Northern Hemisphere’, in </w:t>
       </w:r>
       <w:r>
         <w:rPr>
@@ -21389,14 +21534,14 @@
           <w:iCs/>
           <w:noProof/>
         </w:rPr>
-        <w:t>Seed Science and Technology</w:t>
-      </w:r>
-      <w:r>
-        <w:rPr>
-          <w:rFonts w:ascii="Calibri" w:hAnsi="Calibri" w:cs="Calibri"/>
-          <w:noProof/>
-        </w:rPr>
-        <w:t>, 37(1), pp. 79–87. doi: 10.15258/sst.2009.37.1.10.</w:t>
+        <w:t>Plant Regeneration from Seeds A Global Warming Perspective</w:t>
+      </w:r>
+      <w:r>
+        <w:rPr>
+          <w:rFonts w:ascii="Calibri" w:hAnsi="Calibri" w:cs="Calibri"/>
+          <w:noProof/>
+        </w:rPr>
+        <w:t>. Academic Press, pp. 101–114.</w:t>
       </w:r>
     </w:p>
     <w:p>
@@ -21432,7 +21577,7 @@
           <w:rFonts w:ascii="Calibri" w:hAnsi="Calibri" w:cs="Calibri"/>
           <w:noProof/>
         </w:rPr>
-        <w:t xml:space="preserve"> (2012) ‘Climate warming could shift the timing of seed germination in alpine plants’, </w:t>
+        <w:t xml:space="preserve"> (2009) ‘Germination requirements of the alpine endemic Silene elisabethae Jan: Effects of cold stratification, light and GA3’, </w:t>
       </w:r>
       <w:r>
         <w:rPr>
@@ -21441,14 +21586,14 @@
           <w:iCs/>
           <w:noProof/>
         </w:rPr>
-        <w:t>Annals of Botany</w:t>
-      </w:r>
-      <w:r>
-        <w:rPr>
-          <w:rFonts w:ascii="Calibri" w:hAnsi="Calibri" w:cs="Calibri"/>
-          <w:noProof/>
-        </w:rPr>
-        <w:t>, 110(1), pp. 155–164. doi: 10.1093/aob/mcs097.</w:t>
+        <w:t>Seed Science and Technology</w:t>
+      </w:r>
+      <w:r>
+        <w:rPr>
+          <w:rFonts w:ascii="Calibri" w:hAnsi="Calibri" w:cs="Calibri"/>
+          <w:noProof/>
+        </w:rPr>
+        <w:t>, 37(1), pp. 79–87. doi: 10.15258/sst.2009.37.1.10.</w:t>
       </w:r>
     </w:p>
     <w:p>
@@ -21484,7 +21629,7 @@
           <w:rFonts w:ascii="Calibri" w:hAnsi="Calibri" w:cs="Calibri"/>
           <w:noProof/>
         </w:rPr>
-        <w:t xml:space="preserve"> (2015) ‘Climate warming could increase recruitment success in glacier foreland plants’, </w:t>
+        <w:t xml:space="preserve"> (2012) ‘Climate warming could shift the timing of seed germination in alpine plants’, </w:t>
       </w:r>
       <w:r>
         <w:rPr>
@@ -21500,7 +21645,7 @@
           <w:rFonts w:ascii="Calibri" w:hAnsi="Calibri" w:cs="Calibri"/>
           <w:noProof/>
         </w:rPr>
-        <w:t>, 116(6), pp. 907–916. doi: 10.1093/aob/mcv101.</w:t>
+        <w:t>, 110(1), pp. 155–164. doi: 10.1093/aob/mcs097.</w:t>
       </w:r>
     </w:p>
     <w:p>
@@ -21520,7 +21665,7 @@
           <w:rFonts w:ascii="Calibri" w:hAnsi="Calibri" w:cs="Calibri"/>
           <w:noProof/>
         </w:rPr>
-        <w:t xml:space="preserve">Mondoni, A., Jiménez-Alfaro, B. and Cavieres, L. A. (2022) ‘Effect of climate change on plant regeneration from seeds in the arctic and alpine biome’, in </w:t>
+        <w:t xml:space="preserve">Mondoni, A. </w:t>
       </w:r>
       <w:r>
         <w:rPr>
@@ -21529,14 +21674,30 @@
           <w:iCs/>
           <w:noProof/>
         </w:rPr>
-        <w:t>Plant Regeneration from Seeds</w:t>
-      </w:r>
-      <w:r>
-        <w:rPr>
-          <w:rFonts w:ascii="Calibri" w:hAnsi="Calibri" w:cs="Calibri"/>
-          <w:noProof/>
-        </w:rPr>
-        <w:t>. Academic Press.</w:t>
+        <w:t>et al.</w:t>
+      </w:r>
+      <w:r>
+        <w:rPr>
+          <w:rFonts w:ascii="Calibri" w:hAnsi="Calibri" w:cs="Calibri"/>
+          <w:noProof/>
+        </w:rPr>
+        <w:t xml:space="preserve"> (2015) ‘Climate warming could increase recruitment success in glacier foreland plants’, </w:t>
+      </w:r>
+      <w:r>
+        <w:rPr>
+          <w:rFonts w:ascii="Calibri" w:hAnsi="Calibri" w:cs="Calibri"/>
+          <w:i/>
+          <w:iCs/>
+          <w:noProof/>
+        </w:rPr>
+        <w:t>Annals of Botany</w:t>
+      </w:r>
+      <w:r>
+        <w:rPr>
+          <w:rFonts w:ascii="Calibri" w:hAnsi="Calibri" w:cs="Calibri"/>
+          <w:noProof/>
+        </w:rPr>
+        <w:t>, 116(6), pp. 907–916. doi: 10.1093/aob/mcv101.</w:t>
       </w:r>
     </w:p>
     <w:p>
@@ -21556,7 +21717,7 @@
           <w:rFonts w:ascii="Calibri" w:hAnsi="Calibri" w:cs="Calibri"/>
           <w:noProof/>
         </w:rPr>
-        <w:t xml:space="preserve">Poschlod, P. </w:t>
+        <w:t xml:space="preserve">Mondoni, A., Jiménez-Alfaro, B. and Cavieres, L. A. (2022) ‘Effect of climate change on plant regeneration from seeds in the arctic and alpine biome’, in </w:t>
       </w:r>
       <w:r>
         <w:rPr>
@@ -21565,46 +21726,14 @@
           <w:iCs/>
           <w:noProof/>
         </w:rPr>
-        <w:t>et al.</w:t>
-      </w:r>
-      <w:r>
-        <w:rPr>
-          <w:rFonts w:ascii="Calibri" w:hAnsi="Calibri" w:cs="Calibri"/>
-          <w:noProof/>
-        </w:rPr>
-        <w:t xml:space="preserve"> (2013) </w:t>
-      </w:r>
-      <w:r>
-        <w:rPr>
-          <w:rFonts w:ascii="Calibri" w:hAnsi="Calibri" w:cs="Calibri"/>
-          <w:i/>
-          <w:iCs/>
-          <w:noProof/>
-        </w:rPr>
-        <w:t>Seed Ecology and Assembly Rules in Plant Communities</w:t>
-      </w:r>
-      <w:r>
-        <w:rPr>
-          <w:rFonts w:ascii="Calibri" w:hAnsi="Calibri" w:cs="Calibri"/>
-          <w:noProof/>
-        </w:rPr>
-        <w:t xml:space="preserve">, </w:t>
-      </w:r>
-      <w:r>
-        <w:rPr>
-          <w:rFonts w:ascii="Calibri" w:hAnsi="Calibri" w:cs="Calibri"/>
-          <w:i/>
-          <w:iCs/>
-          <w:noProof/>
-        </w:rPr>
-        <w:t>Vegetation Ecology: Second Edition</w:t>
-      </w:r>
-      <w:r>
-        <w:rPr>
-          <w:rFonts w:ascii="Calibri" w:hAnsi="Calibri" w:cs="Calibri"/>
-          <w:noProof/>
-        </w:rPr>
-        <w:t>. doi: 10.1002/9781118452592.ch6.</w:t>
+        <w:t>Plant Regeneration from Seeds</w:t>
+      </w:r>
+      <w:r>
+        <w:rPr>
+          <w:rFonts w:ascii="Calibri" w:hAnsi="Calibri" w:cs="Calibri"/>
+          <w:noProof/>
+        </w:rPr>
+        <w:t>. Academic Press.</w:t>
       </w:r>
     </w:p>
     <w:p>
@@ -21624,7 +21753,55 @@
           <w:rFonts w:ascii="Calibri" w:hAnsi="Calibri" w:cs="Calibri"/>
           <w:noProof/>
         </w:rPr>
-        <w:t>R Hackathon et al. (2020) ‘phylobase: Base Package for Phylogenetic Structures and Comparative Data’. Available at: https://cran.r-project.org/package=phylobase.</w:t>
+        <w:t xml:space="preserve">Poschlod, P. </w:t>
+      </w:r>
+      <w:r>
+        <w:rPr>
+          <w:rFonts w:ascii="Calibri" w:hAnsi="Calibri" w:cs="Calibri"/>
+          <w:i/>
+          <w:iCs/>
+          <w:noProof/>
+        </w:rPr>
+        <w:t>et al.</w:t>
+      </w:r>
+      <w:r>
+        <w:rPr>
+          <w:rFonts w:ascii="Calibri" w:hAnsi="Calibri" w:cs="Calibri"/>
+          <w:noProof/>
+        </w:rPr>
+        <w:t xml:space="preserve"> (2013) </w:t>
+      </w:r>
+      <w:r>
+        <w:rPr>
+          <w:rFonts w:ascii="Calibri" w:hAnsi="Calibri" w:cs="Calibri"/>
+          <w:i/>
+          <w:iCs/>
+          <w:noProof/>
+        </w:rPr>
+        <w:t>Seed Ecology and Assembly Rules in Plant Communities</w:t>
+      </w:r>
+      <w:r>
+        <w:rPr>
+          <w:rFonts w:ascii="Calibri" w:hAnsi="Calibri" w:cs="Calibri"/>
+          <w:noProof/>
+        </w:rPr>
+        <w:t xml:space="preserve">, </w:t>
+      </w:r>
+      <w:r>
+        <w:rPr>
+          <w:rFonts w:ascii="Calibri" w:hAnsi="Calibri" w:cs="Calibri"/>
+          <w:i/>
+          <w:iCs/>
+          <w:noProof/>
+        </w:rPr>
+        <w:t>Vegetation Ecology: Second Edition</w:t>
+      </w:r>
+      <w:r>
+        <w:rPr>
+          <w:rFonts w:ascii="Calibri" w:hAnsi="Calibri" w:cs="Calibri"/>
+          <w:noProof/>
+        </w:rPr>
+        <w:t>. doi: 10.1002/9781118452592.ch6.</w:t>
       </w:r>
     </w:p>
     <w:p>
@@ -21644,39 +21821,7 @@
           <w:rFonts w:ascii="Calibri" w:hAnsi="Calibri" w:cs="Calibri"/>
           <w:noProof/>
         </w:rPr>
-        <w:t xml:space="preserve">Rosbakh, S. </w:t>
-      </w:r>
-      <w:r>
-        <w:rPr>
-          <w:rFonts w:ascii="Calibri" w:hAnsi="Calibri" w:cs="Calibri"/>
-          <w:i/>
-          <w:iCs/>
-          <w:noProof/>
-        </w:rPr>
-        <w:t>et al.</w:t>
-      </w:r>
-      <w:r>
-        <w:rPr>
-          <w:rFonts w:ascii="Calibri" w:hAnsi="Calibri" w:cs="Calibri"/>
-          <w:noProof/>
-        </w:rPr>
-        <w:t xml:space="preserve"> (2022) ‘Alpine plant communities differ in their seed germination requirements along a snowmelt gradient in the Caucasus’, </w:t>
-      </w:r>
-      <w:r>
-        <w:rPr>
-          <w:rFonts w:ascii="Calibri" w:hAnsi="Calibri" w:cs="Calibri"/>
-          <w:i/>
-          <w:iCs/>
-          <w:noProof/>
-        </w:rPr>
-        <w:t>Alpine Botany</w:t>
-      </w:r>
-      <w:r>
-        <w:rPr>
-          <w:rFonts w:ascii="Calibri" w:hAnsi="Calibri" w:cs="Calibri"/>
-          <w:noProof/>
-        </w:rPr>
-        <w:t>, 132(2), pp. 223–232. doi: 10.1007/s00035-022-00286-x.</w:t>
+        <w:t>R Hackathon et al. (2020) ‘phylobase: Base Package for Phylogenetic Structures and Comparative Data’. Available at: https://cran.r-project.org/package=phylobase.</w:t>
       </w:r>
     </w:p>
     <w:p>
@@ -21696,7 +21841,7 @@
           <w:rFonts w:ascii="Calibri" w:hAnsi="Calibri" w:cs="Calibri"/>
           <w:noProof/>
         </w:rPr>
-        <w:t xml:space="preserve">Rosbakh, S. and Poschlod, P. (2015) ‘Initial temperature of seed germination as related to species occurrence along a temperature gradient’, </w:t>
+        <w:t xml:space="preserve">Rosbakh, S. </w:t>
       </w:r>
       <w:r>
         <w:rPr>
@@ -21705,14 +21850,30 @@
           <w:iCs/>
           <w:noProof/>
         </w:rPr>
-        <w:t>Functional Ecology</w:t>
-      </w:r>
-      <w:r>
-        <w:rPr>
-          <w:rFonts w:ascii="Calibri" w:hAnsi="Calibri" w:cs="Calibri"/>
-          <w:noProof/>
-        </w:rPr>
-        <w:t>, 29(1), pp. 5–14. doi: 10.1111/1365-2435.12304.</w:t>
+        <w:t>et al.</w:t>
+      </w:r>
+      <w:r>
+        <w:rPr>
+          <w:rFonts w:ascii="Calibri" w:hAnsi="Calibri" w:cs="Calibri"/>
+          <w:noProof/>
+        </w:rPr>
+        <w:t xml:space="preserve"> (2022) ‘Alpine plant communities differ in their seed germination requirements along a snowmelt gradient in the Caucasus’, </w:t>
+      </w:r>
+      <w:r>
+        <w:rPr>
+          <w:rFonts w:ascii="Calibri" w:hAnsi="Calibri" w:cs="Calibri"/>
+          <w:i/>
+          <w:iCs/>
+          <w:noProof/>
+        </w:rPr>
+        <w:t>Alpine Botany</w:t>
+      </w:r>
+      <w:r>
+        <w:rPr>
+          <w:rFonts w:ascii="Calibri" w:hAnsi="Calibri" w:cs="Calibri"/>
+          <w:noProof/>
+        </w:rPr>
+        <w:t>, 132(2), pp. 223–232. doi: 10.1007/s00035-022-00286-x.</w:t>
       </w:r>
     </w:p>
     <w:p>
@@ -21732,7 +21893,7 @@
           <w:rFonts w:ascii="Calibri" w:hAnsi="Calibri" w:cs="Calibri"/>
           <w:noProof/>
         </w:rPr>
-        <w:t xml:space="preserve">Scherrer, D. and Körner, C. (2011) ‘Topographically controlled thermal-habitat differentiation buffers alpine plant diversity against climate warming’, </w:t>
+        <w:t xml:space="preserve">Rosbakh, S. and Poschlod, P. (2015) ‘Initial temperature of seed germination as related to species occurrence along a temperature gradient’, </w:t>
       </w:r>
       <w:r>
         <w:rPr>
@@ -21741,14 +21902,14 @@
           <w:iCs/>
           <w:noProof/>
         </w:rPr>
-        <w:t>Journal of Biogeography</w:t>
-      </w:r>
-      <w:r>
-        <w:rPr>
-          <w:rFonts w:ascii="Calibri" w:hAnsi="Calibri" w:cs="Calibri"/>
-          <w:noProof/>
-        </w:rPr>
-        <w:t>, 38, pp. 406–416. doi: https://doi.org/10.1111/j.1365-2699.2010.02407.x.</w:t>
+        <w:t>Functional Ecology</w:t>
+      </w:r>
+      <w:r>
+        <w:rPr>
+          <w:rFonts w:ascii="Calibri" w:hAnsi="Calibri" w:cs="Calibri"/>
+          <w:noProof/>
+        </w:rPr>
+        <w:t>, 29(1), pp. 5–14. doi: 10.1111/1365-2435.12304.</w:t>
       </w:r>
     </w:p>
     <w:p>
@@ -21768,7 +21929,7 @@
           <w:rFonts w:ascii="Calibri" w:hAnsi="Calibri" w:cs="Calibri"/>
           <w:noProof/>
         </w:rPr>
-        <w:t xml:space="preserve">Schwienbacher, E. </w:t>
+        <w:t xml:space="preserve">Scherrer, D. and Körner, C. (2011) ‘Topographically controlled thermal-habitat differentiation buffers alpine plant diversity against climate warming’, </w:t>
       </w:r>
       <w:r>
         <w:rPr>
@@ -21777,30 +21938,14 @@
           <w:iCs/>
           <w:noProof/>
         </w:rPr>
-        <w:t>et al.</w:t>
-      </w:r>
-      <w:r>
-        <w:rPr>
-          <w:rFonts w:ascii="Calibri" w:hAnsi="Calibri" w:cs="Calibri"/>
-          <w:noProof/>
-        </w:rPr>
-        <w:t xml:space="preserve"> (2011) ‘Seed dormancy in alpine species’, </w:t>
-      </w:r>
-      <w:r>
-        <w:rPr>
-          <w:rFonts w:ascii="Calibri" w:hAnsi="Calibri" w:cs="Calibri"/>
-          <w:i/>
-          <w:iCs/>
-          <w:noProof/>
-        </w:rPr>
-        <w:t>Flora: Morphology, Distribution, Functional Ecology of Plants</w:t>
-      </w:r>
-      <w:r>
-        <w:rPr>
-          <w:rFonts w:ascii="Calibri" w:hAnsi="Calibri" w:cs="Calibri"/>
-          <w:noProof/>
-        </w:rPr>
-        <w:t>, 206(10), pp. 845–856. doi: 10.1016/j.flora.2011.05.001.</w:t>
+        <w:t>Journal of Biogeography</w:t>
+      </w:r>
+      <w:r>
+        <w:rPr>
+          <w:rFonts w:ascii="Calibri" w:hAnsi="Calibri" w:cs="Calibri"/>
+          <w:noProof/>
+        </w:rPr>
+        <w:t>, 38, pp. 406–416. doi: https://doi.org/10.1111/j.1365-2699.2010.02407.x.</w:t>
       </w:r>
     </w:p>
     <w:p>
@@ -21820,7 +21965,6 @@
           <w:rFonts w:ascii="Calibri" w:hAnsi="Calibri" w:cs="Calibri"/>
           <w:noProof/>
         </w:rPr>
-        <w:lastRenderedPageBreak/>
         <w:t xml:space="preserve">Schwienbacher, E. </w:t>
       </w:r>
       <w:r>
@@ -21837,7 +21981,7 @@
           <w:rFonts w:ascii="Calibri" w:hAnsi="Calibri" w:cs="Calibri"/>
           <w:noProof/>
         </w:rPr>
-        <w:t xml:space="preserve"> (2012) ‘Correspondence of seed traits with niche position in glacier foreland succession’, </w:t>
+        <w:t xml:space="preserve"> (2011) ‘Seed dormancy in alpine species’, </w:t>
       </w:r>
       <w:r>
         <w:rPr>
@@ -21846,14 +21990,24 @@
           <w:iCs/>
           <w:noProof/>
         </w:rPr>
-        <w:t>Plant Ecology</w:t>
-      </w:r>
-      <w:r>
-        <w:rPr>
-          <w:rFonts w:ascii="Calibri" w:hAnsi="Calibri" w:cs="Calibri"/>
-          <w:noProof/>
-        </w:rPr>
-        <w:t>, 213(3), pp. 371–382. doi: 10.1007/s11258-011-9981-4.</w:t>
+        <w:t xml:space="preserve">Flora: Morphology, </w:t>
+      </w:r>
+      <w:r>
+        <w:rPr>
+          <w:rFonts w:ascii="Calibri" w:hAnsi="Calibri" w:cs="Calibri"/>
+          <w:i/>
+          <w:iCs/>
+          <w:noProof/>
+        </w:rPr>
+        <w:lastRenderedPageBreak/>
+        <w:t>Distribution, Functional Ecology of Plants</w:t>
+      </w:r>
+      <w:r>
+        <w:rPr>
+          <w:rFonts w:ascii="Calibri" w:hAnsi="Calibri" w:cs="Calibri"/>
+          <w:noProof/>
+        </w:rPr>
+        <w:t>, 206(10), pp. 845–856. doi: 10.1016/j.flora.2011.05.001.</w:t>
       </w:r>
     </w:p>
     <w:p>
@@ -21873,7 +22027,7 @@
           <w:rFonts w:ascii="Calibri" w:hAnsi="Calibri" w:cs="Calibri"/>
           <w:noProof/>
         </w:rPr>
-        <w:t xml:space="preserve">Schwienbacher, E., Marcante, S. and Erschbamer, B. (2010) ‘Alpine species seed longevity in the soil in relation to seed size and shape - A 5-year burial experiment in the Central Alps’, </w:t>
+        <w:t xml:space="preserve">Schwienbacher, E. </w:t>
       </w:r>
       <w:r>
         <w:rPr>
@@ -21882,14 +22036,30 @@
           <w:iCs/>
           <w:noProof/>
         </w:rPr>
-        <w:t>Flora: Morphology, Distribution, Functional Ecology of Plants</w:t>
-      </w:r>
-      <w:r>
-        <w:rPr>
-          <w:rFonts w:ascii="Calibri" w:hAnsi="Calibri" w:cs="Calibri"/>
-          <w:noProof/>
-        </w:rPr>
-        <w:t>, 205(1), pp. 19–25. doi: 10.1016/j.flora.2008.10.007.</w:t>
+        <w:t>et al.</w:t>
+      </w:r>
+      <w:r>
+        <w:rPr>
+          <w:rFonts w:ascii="Calibri" w:hAnsi="Calibri" w:cs="Calibri"/>
+          <w:noProof/>
+        </w:rPr>
+        <w:t xml:space="preserve"> (2012) ‘Correspondence of seed traits with niche position in glacier foreland succession’, </w:t>
+      </w:r>
+      <w:r>
+        <w:rPr>
+          <w:rFonts w:ascii="Calibri" w:hAnsi="Calibri" w:cs="Calibri"/>
+          <w:i/>
+          <w:iCs/>
+          <w:noProof/>
+        </w:rPr>
+        <w:t>Plant Ecology</w:t>
+      </w:r>
+      <w:r>
+        <w:rPr>
+          <w:rFonts w:ascii="Calibri" w:hAnsi="Calibri" w:cs="Calibri"/>
+          <w:noProof/>
+        </w:rPr>
+        <w:t>, 213(3), pp. 371–382. doi: 10.1007/s11258-011-9981-4.</w:t>
       </w:r>
     </w:p>
     <w:p>
@@ -21909,7 +22079,7 @@
           <w:rFonts w:ascii="Calibri" w:hAnsi="Calibri" w:cs="Calibri"/>
           <w:noProof/>
         </w:rPr>
-        <w:t xml:space="preserve">Scranton, K. and Amarasekare, P. (2017) ‘Predicting phenological shifts in a changing climate’, </w:t>
+        <w:t xml:space="preserve">Schwienbacher, E., Marcante, S. and Erschbamer, B. (2010) ‘Alpine species seed longevity in the soil in relation to seed size and shape - A 5-year burial experiment in the Central Alps’, </w:t>
       </w:r>
       <w:r>
         <w:rPr>
@@ -21918,14 +22088,14 @@
           <w:iCs/>
           <w:noProof/>
         </w:rPr>
-        <w:t>Proceedings of the National Academy of Sciences of the United States of America</w:t>
-      </w:r>
-      <w:r>
-        <w:rPr>
-          <w:rFonts w:ascii="Calibri" w:hAnsi="Calibri" w:cs="Calibri"/>
-          <w:noProof/>
-        </w:rPr>
-        <w:t>, 114(50), pp. 13212–13217. doi: 10.1073/pnas.1711221114.</w:t>
+        <w:t>Flora: Morphology, Distribution, Functional Ecology of Plants</w:t>
+      </w:r>
+      <w:r>
+        <w:rPr>
+          <w:rFonts w:ascii="Calibri" w:hAnsi="Calibri" w:cs="Calibri"/>
+          <w:noProof/>
+        </w:rPr>
+        <w:t>, 205(1), pp. 19–25. doi: 10.1016/j.flora.2008.10.007.</w:t>
       </w:r>
     </w:p>
     <w:p>
@@ -21945,7 +22115,7 @@
           <w:rFonts w:ascii="Calibri" w:hAnsi="Calibri" w:cs="Calibri"/>
           <w:noProof/>
         </w:rPr>
-        <w:t xml:space="preserve">Segrestin, J. </w:t>
+        <w:t xml:space="preserve">Scranton, K. and Amarasekare, P. (2017) ‘Predicting phenological shifts in a changing climate’, </w:t>
       </w:r>
       <w:r>
         <w:rPr>
@@ -21954,30 +22124,14 @@
           <w:iCs/>
           <w:noProof/>
         </w:rPr>
-        <w:t>et al.</w:t>
-      </w:r>
-      <w:r>
-        <w:rPr>
-          <w:rFonts w:ascii="Calibri" w:hAnsi="Calibri" w:cs="Calibri"/>
-          <w:noProof/>
-        </w:rPr>
-        <w:t xml:space="preserve"> (2018) ‘When is the best time to flower and disperse? A comparative analysis of plant reproductive phenology in the Mediterranean’, </w:t>
-      </w:r>
-      <w:r>
-        <w:rPr>
-          <w:rFonts w:ascii="Calibri" w:hAnsi="Calibri" w:cs="Calibri"/>
-          <w:i/>
-          <w:iCs/>
-          <w:noProof/>
-        </w:rPr>
-        <w:t>Functional Ecology</w:t>
-      </w:r>
-      <w:r>
-        <w:rPr>
-          <w:rFonts w:ascii="Calibri" w:hAnsi="Calibri" w:cs="Calibri"/>
-          <w:noProof/>
-        </w:rPr>
-        <w:t>, 32(7), pp. 1770–1783. doi: 10.1111/1365-2435.13098.</w:t>
+        <w:t>Proceedings of the National Academy of Sciences of the United States of America</w:t>
+      </w:r>
+      <w:r>
+        <w:rPr>
+          <w:rFonts w:ascii="Calibri" w:hAnsi="Calibri" w:cs="Calibri"/>
+          <w:noProof/>
+        </w:rPr>
+        <w:t>, 114(50), pp. 13212–13217. doi: 10.1073/pnas.1711221114.</w:t>
       </w:r>
     </w:p>
     <w:p>
@@ -21997,7 +22151,7 @@
           <w:rFonts w:ascii="Calibri" w:hAnsi="Calibri" w:cs="Calibri"/>
           <w:noProof/>
         </w:rPr>
-        <w:t xml:space="preserve">Segrestin, J., Navas, M. L. and Garnier, E. (2020) ‘Reproductive phenology as a dimension of the phenotypic space in 139 plant species from the Mediterranean’, </w:t>
+        <w:t xml:space="preserve">Segrestin, J. </w:t>
       </w:r>
       <w:r>
         <w:rPr>
@@ -22006,14 +22160,30 @@
           <w:iCs/>
           <w:noProof/>
         </w:rPr>
-        <w:t>New Phytologist</w:t>
-      </w:r>
-      <w:r>
-        <w:rPr>
-          <w:rFonts w:ascii="Calibri" w:hAnsi="Calibri" w:cs="Calibri"/>
-          <w:noProof/>
-        </w:rPr>
-        <w:t>, 225(2), pp. 740–753. doi: 10.1111/nph.16165.</w:t>
+        <w:t>et al.</w:t>
+      </w:r>
+      <w:r>
+        <w:rPr>
+          <w:rFonts w:ascii="Calibri" w:hAnsi="Calibri" w:cs="Calibri"/>
+          <w:noProof/>
+        </w:rPr>
+        <w:t xml:space="preserve"> (2018) ‘When is the best time to flower and disperse? A comparative analysis of plant reproductive phenology in the Mediterranean’, </w:t>
+      </w:r>
+      <w:r>
+        <w:rPr>
+          <w:rFonts w:ascii="Calibri" w:hAnsi="Calibri" w:cs="Calibri"/>
+          <w:i/>
+          <w:iCs/>
+          <w:noProof/>
+        </w:rPr>
+        <w:t>Functional Ecology</w:t>
+      </w:r>
+      <w:r>
+        <w:rPr>
+          <w:rFonts w:ascii="Calibri" w:hAnsi="Calibri" w:cs="Calibri"/>
+          <w:noProof/>
+        </w:rPr>
+        <w:t>, 32(7), pp. 1770–1783. doi: 10.1111/1365-2435.13098.</w:t>
       </w:r>
     </w:p>
     <w:p>
@@ -22033,7 +22203,7 @@
           <w:rFonts w:ascii="Calibri" w:hAnsi="Calibri" w:cs="Calibri"/>
           <w:noProof/>
         </w:rPr>
-        <w:t xml:space="preserve">Shimono, Y. and Kudo, G. (2005) ‘Comparisons of germination traits of alpine plants between fellfield and snowbed habitats’, </w:t>
+        <w:t xml:space="preserve">Segrestin, J., Navas, M. L. and Garnier, E. (2020) ‘Reproductive phenology as a dimension of the phenotypic space in 139 plant species from the Mediterranean’, </w:t>
       </w:r>
       <w:r>
         <w:rPr>
@@ -22042,14 +22212,14 @@
           <w:iCs/>
           <w:noProof/>
         </w:rPr>
-        <w:t>Ecological Research</w:t>
-      </w:r>
-      <w:r>
-        <w:rPr>
-          <w:rFonts w:ascii="Calibri" w:hAnsi="Calibri" w:cs="Calibri"/>
-          <w:noProof/>
-        </w:rPr>
-        <w:t>, 20(2), pp. 189–197. doi: 10.1007/s11284-004-0031-8.</w:t>
+        <w:t>New Phytologist</w:t>
+      </w:r>
+      <w:r>
+        <w:rPr>
+          <w:rFonts w:ascii="Calibri" w:hAnsi="Calibri" w:cs="Calibri"/>
+          <w:noProof/>
+        </w:rPr>
+        <w:t>, 225(2), pp. 740–753. doi: 10.1111/nph.16165.</w:t>
       </w:r>
     </w:p>
     <w:p>
@@ -22069,7 +22239,7 @@
           <w:rFonts w:ascii="Calibri" w:hAnsi="Calibri" w:cs="Calibri"/>
           <w:noProof/>
         </w:rPr>
-        <w:t xml:space="preserve">Simons, A. M. (2011) ‘Modes of response to environmental change and the elusive empirical evidence for bet hedging’, </w:t>
+        <w:t xml:space="preserve">Shimono, Y. and Kudo, G. (2005) ‘Comparisons of germination traits of alpine plants between fellfield and snowbed habitats’, </w:t>
       </w:r>
       <w:r>
         <w:rPr>
@@ -22078,14 +22248,14 @@
           <w:iCs/>
           <w:noProof/>
         </w:rPr>
-        <w:t>Proceedings of the Royal Society B: Biological Sciences</w:t>
-      </w:r>
-      <w:r>
-        <w:rPr>
-          <w:rFonts w:ascii="Calibri" w:hAnsi="Calibri" w:cs="Calibri"/>
-          <w:noProof/>
-        </w:rPr>
-        <w:t>, 278(1712), pp. 1601–1609. doi: 10.1098/rspb.2011.0176.</w:t>
+        <w:t>Ecological Research</w:t>
+      </w:r>
+      <w:r>
+        <w:rPr>
+          <w:rFonts w:ascii="Calibri" w:hAnsi="Calibri" w:cs="Calibri"/>
+          <w:noProof/>
+        </w:rPr>
+        <w:t>, 20(2), pp. 189–197. doi: 10.1007/s11284-004-0031-8.</w:t>
       </w:r>
     </w:p>
     <w:p>
@@ -22105,7 +22275,7 @@
           <w:rFonts w:ascii="Calibri" w:hAnsi="Calibri" w:cs="Calibri"/>
           <w:noProof/>
         </w:rPr>
-        <w:t xml:space="preserve">Thomson, Di. M., King, R. A. and Schultz, E. L. (2017) ‘Between invaders and a risky place: Exotic grasses alter demographic tradeoffs of native forb germination timing’, </w:t>
+        <w:t xml:space="preserve">Simons, A. M. (2011) ‘Modes of response to environmental change and the elusive empirical evidence for bet hedging’, </w:t>
       </w:r>
       <w:r>
         <w:rPr>
@@ -22114,14 +22284,14 @@
           <w:iCs/>
           <w:noProof/>
         </w:rPr>
-        <w:t>Ecosphere</w:t>
-      </w:r>
-      <w:r>
-        <w:rPr>
-          <w:rFonts w:ascii="Calibri" w:hAnsi="Calibri" w:cs="Calibri"/>
-          <w:noProof/>
-        </w:rPr>
-        <w:t>, 8(10). doi: 10.1002/ecs2.1987.</w:t>
+        <w:t>Proceedings of the Royal Society B: Biological Sciences</w:t>
+      </w:r>
+      <w:r>
+        <w:rPr>
+          <w:rFonts w:ascii="Calibri" w:hAnsi="Calibri" w:cs="Calibri"/>
+          <w:noProof/>
+        </w:rPr>
+        <w:t>, 278(1712), pp. 1601–1609. doi: 10.1098/rspb.2011.0176.</w:t>
       </w:r>
     </w:p>
     <w:p>
@@ -22141,7 +22311,7 @@
           <w:rFonts w:ascii="Calibri" w:hAnsi="Calibri" w:cs="Calibri"/>
           <w:noProof/>
         </w:rPr>
-        <w:t xml:space="preserve">Tudela-Isanta, M., Fernández-Pascual, E., </w:t>
+        <w:t xml:space="preserve">Thomson, Di. M., King, R. A. and Schultz, E. L. (2017) ‘Between invaders and a risky place: Exotic grasses alter demographic tradeoffs of native forb germination timing’, </w:t>
       </w:r>
       <w:r>
         <w:rPr>
@@ -22150,30 +22320,14 @@
           <w:iCs/>
           <w:noProof/>
         </w:rPr>
-        <w:t>et al.</w:t>
-      </w:r>
-      <w:r>
-        <w:rPr>
-          <w:rFonts w:ascii="Calibri" w:hAnsi="Calibri" w:cs="Calibri"/>
-          <w:noProof/>
-        </w:rPr>
-        <w:t xml:space="preserve"> (2018) ‘Habitat-related seed germination traits in alpine habitats’, </w:t>
-      </w:r>
-      <w:r>
-        <w:rPr>
-          <w:rFonts w:ascii="Calibri" w:hAnsi="Calibri" w:cs="Calibri"/>
-          <w:i/>
-          <w:iCs/>
-          <w:noProof/>
-        </w:rPr>
-        <w:t>Ecology and Evolution</w:t>
-      </w:r>
-      <w:r>
-        <w:rPr>
-          <w:rFonts w:ascii="Calibri" w:hAnsi="Calibri" w:cs="Calibri"/>
-          <w:noProof/>
-        </w:rPr>
-        <w:t>, 8(1), pp. 150–161. doi: 10.1002/ece3.3539.</w:t>
+        <w:t>Ecosphere</w:t>
+      </w:r>
+      <w:r>
+        <w:rPr>
+          <w:rFonts w:ascii="Calibri" w:hAnsi="Calibri" w:cs="Calibri"/>
+          <w:noProof/>
+        </w:rPr>
+        <w:t>, 8(10). doi: 10.1002/ecs2.1987.</w:t>
       </w:r>
     </w:p>
     <w:p>
@@ -22193,7 +22347,7 @@
           <w:rFonts w:ascii="Calibri" w:hAnsi="Calibri" w:cs="Calibri"/>
           <w:noProof/>
         </w:rPr>
-        <w:t xml:space="preserve">Tudela-Isanta, M., Ladouceur, E., </w:t>
+        <w:t xml:space="preserve">Tudela-Isanta, M., Fernández-Pascual, E., </w:t>
       </w:r>
       <w:r>
         <w:rPr>
@@ -22209,7 +22363,7 @@
           <w:rFonts w:ascii="Calibri" w:hAnsi="Calibri" w:cs="Calibri"/>
           <w:noProof/>
         </w:rPr>
-        <w:t xml:space="preserve"> (2018) ‘The seed germination niche limits the distribution of some plant species in calcareous or siliceous alpine bedrocks’, </w:t>
+        <w:t xml:space="preserve"> (2018) ‘Habitat-related seed germination traits in alpine habitats’, </w:t>
       </w:r>
       <w:r>
         <w:rPr>
@@ -22218,14 +22372,14 @@
           <w:iCs/>
           <w:noProof/>
         </w:rPr>
-        <w:t>Alpine Botany</w:t>
-      </w:r>
-      <w:r>
-        <w:rPr>
-          <w:rFonts w:ascii="Calibri" w:hAnsi="Calibri" w:cs="Calibri"/>
-          <w:noProof/>
-        </w:rPr>
-        <w:t>, 128(1), pp. 83–95. doi: 10.1007/s00035-018-0199-0.</w:t>
+        <w:t>Ecology and Evolution</w:t>
+      </w:r>
+      <w:r>
+        <w:rPr>
+          <w:rFonts w:ascii="Calibri" w:hAnsi="Calibri" w:cs="Calibri"/>
+          <w:noProof/>
+        </w:rPr>
+        <w:t>, 8(1), pp. 150–161. doi: 10.1002/ece3.3539.</w:t>
       </w:r>
     </w:p>
     <w:p>
@@ -22245,7 +22399,7 @@
           <w:rFonts w:ascii="Calibri" w:hAnsi="Calibri" w:cs="Calibri"/>
           <w:noProof/>
         </w:rPr>
-        <w:t xml:space="preserve">Verdú, A. and Traveset, A. (2005) ‘EARLY EMERGENCE ENHANCES PLANT FITNESS: A PHYLOGENETICALLY CONTROLLED META-ANALYSIS’, </w:t>
+        <w:t xml:space="preserve">Tudela-Isanta, M., Ladouceur, E., </w:t>
       </w:r>
       <w:r>
         <w:rPr>
@@ -22254,6 +22408,59 @@
           <w:iCs/>
           <w:noProof/>
         </w:rPr>
+        <w:t>et al.</w:t>
+      </w:r>
+      <w:r>
+        <w:rPr>
+          <w:rFonts w:ascii="Calibri" w:hAnsi="Calibri" w:cs="Calibri"/>
+          <w:noProof/>
+        </w:rPr>
+        <w:t xml:space="preserve"> (2018) ‘The seed germination niche limits the distribution of some plant species in calcareous or siliceous alpine bedrocks’, </w:t>
+      </w:r>
+      <w:r>
+        <w:rPr>
+          <w:rFonts w:ascii="Calibri" w:hAnsi="Calibri" w:cs="Calibri"/>
+          <w:i/>
+          <w:iCs/>
+          <w:noProof/>
+        </w:rPr>
+        <w:t>Alpine Botany</w:t>
+      </w:r>
+      <w:r>
+        <w:rPr>
+          <w:rFonts w:ascii="Calibri" w:hAnsi="Calibri" w:cs="Calibri"/>
+          <w:noProof/>
+        </w:rPr>
+        <w:t>, 128(1), pp. 83–95. doi: 10.1007/s00035-018-0199-0.</w:t>
+      </w:r>
+    </w:p>
+    <w:p>
+      <w:pPr>
+        <w:widowControl w:val="0"/>
+        <w:autoSpaceDE w:val="0"/>
+        <w:autoSpaceDN w:val="0"/>
+        <w:adjustRightInd w:val="0"/>
+        <w:spacing w:line="360" w:lineRule="auto"/>
+        <w:rPr>
+          <w:rFonts w:ascii="Calibri" w:hAnsi="Calibri" w:cs="Calibri"/>
+          <w:noProof/>
+        </w:rPr>
+      </w:pPr>
+      <w:r>
+        <w:rPr>
+          <w:rFonts w:ascii="Calibri" w:hAnsi="Calibri" w:cs="Calibri"/>
+          <w:noProof/>
+        </w:rPr>
+        <w:lastRenderedPageBreak/>
+        <w:t xml:space="preserve">Verdú, A. and Traveset, A. (2005) ‘EARLY EMERGENCE ENHANCES PLANT FITNESS: A PHYLOGENETICALLY CONTROLLED META-ANALYSIS’, </w:t>
+      </w:r>
+      <w:r>
+        <w:rPr>
+          <w:rFonts w:ascii="Calibri" w:hAnsi="Calibri" w:cs="Calibri"/>
+          <w:i/>
+          <w:iCs/>
+          <w:noProof/>
+        </w:rPr>
         <w:t>Ecology</w:t>
       </w:r>
       <w:r>
@@ -22261,15 +22468,7 @@
           <w:rFonts w:ascii="Calibri" w:hAnsi="Calibri" w:cs="Calibri"/>
           <w:noProof/>
         </w:rPr>
-        <w:t xml:space="preserve">, 86(6), pp. 1385–1394. doi: </w:t>
-      </w:r>
-      <w:r>
-        <w:rPr>
-          <w:rFonts w:ascii="Calibri" w:hAnsi="Calibri" w:cs="Calibri"/>
-          <w:noProof/>
-        </w:rPr>
-        <w:lastRenderedPageBreak/>
-        <w:t>10.1890/04-1647.</w:t>
+        <w:t>, 86(6), pp. 1385–1394. doi: 10.1890/04-1647.</w:t>
       </w:r>
     </w:p>
     <w:p>
@@ -22752,6 +22951,7 @@
           </w:tcPr>
           <w:p>
             <w:r>
+              <w:lastRenderedPageBreak/>
               <w:t xml:space="preserve">t50 </w:t>
             </w:r>
           </w:p>
@@ -22796,7 +22996,6 @@
               <w:jc w:val="both"/>
             </w:pPr>
             <w:r>
-              <w:lastRenderedPageBreak/>
               <w:t>Environmental heat sum (EHS)</w:t>
             </w:r>
           </w:p>
@@ -23348,21 +23547,31 @@
         <w:t>zero line</w:t>
       </w:r>
       <w:r>
-        <w:t xml:space="preserve">, the effect is not significant. Dots on the right side of the zero-line (positive) mean higher values in the snowbed scenario (blue background), while dots on the left side of the zero-line (negative) mean higher values in the fellfield scenario (orange background). (b) Mean germination values for the seven traits at each scenario for both systems. Notice the different scales in </w:t>
+        <w:t xml:space="preserve">, the effect is not significant. Dots on the right side of the zero-line (positive) mean higher values in the snowbed </w:t>
+      </w:r>
+      <w:r>
+        <w:t>conditions</w:t>
+      </w:r>
+      <w:r>
+        <w:t xml:space="preserve"> (blue background), while dots on the left side of the zero-line (negative) mean higher values in the fellfield </w:t>
+      </w:r>
+      <w:r>
+        <w:t>conditions</w:t>
+      </w:r>
+      <w:r>
+        <w:t xml:space="preserve"> (orange background). (b) Mean germination values for the seven traits at each </w:t>
+      </w:r>
+      <w:r>
+        <w:t>conditions</w:t>
+      </w:r>
+      <w:r>
+        <w:t xml:space="preserve"> for both systems. Notice the different scales in </w:t>
       </w:r>
       <w:r>
         <w:t xml:space="preserve">the </w:t>
       </w:r>
       <w:r>
-        <w:t xml:space="preserve">y-axis. Error bars in germination phenology traits autumn, winter, spring, </w:t>
-      </w:r>
-      <w:proofErr w:type="gramStart"/>
-      <w:r>
-        <w:t>summer</w:t>
-      </w:r>
-      <w:proofErr w:type="gramEnd"/>
-      <w:r>
-        <w:t xml:space="preserve"> and total are binomial </w:t>
+        <w:t xml:space="preserve">y-axis. Error bars in germination phenology traits autumn, winter, spring, summer and total are binomial </w:t>
       </w:r>
       <w:r>
         <w:t>confidence</w:t>

</xml_diff>